<commit_message>
left off on double entry section
</commit_message>
<xml_diff>
--- a/data_packet_structure.docx
+++ b/data_packet_structure.docx
@@ -535,7 +535,54 @@
           <w:sz w:val="24"/>
           <w:szCs w:val="24"/>
         </w:rPr>
-        <w:t xml:space="preserve">. Taking time and concentrating on the best way to enter data for future use is crucial in what we do as </w:t>
+        <w:t>. Taking time and concentrating on the best way to enter data for future use is crucial in what we do</w:t>
+      </w:r>
+      <w:r>
+        <w:rPr>
+          <w:rFonts w:ascii="Arial" w:eastAsia="Times New Roman" w:hAnsi="Arial" w:cs="Arial"/>
+          <w:bCs/>
+          <w:sz w:val="24"/>
+          <w:szCs w:val="24"/>
+        </w:rPr>
+        <w:t xml:space="preserve"> as ecologists. When interpreting and analyzing these data, they need to be in an organized and easily readable format for others</w:t>
+      </w:r>
+      <w:r>
+        <w:rPr>
+          <w:rFonts w:ascii="Arial" w:eastAsia="Times New Roman" w:hAnsi="Arial" w:cs="Arial"/>
+          <w:bCs/>
+          <w:sz w:val="24"/>
+          <w:szCs w:val="24"/>
+        </w:rPr>
+        <w:t xml:space="preserve"> (i.e., if you disappeared today, someone tomorrow should be able to pick up where you left off)</w:t>
+      </w:r>
+      <w:r>
+        <w:rPr>
+          <w:rFonts w:ascii="Arial" w:eastAsia="Times New Roman" w:hAnsi="Arial" w:cs="Arial"/>
+          <w:bCs/>
+          <w:sz w:val="24"/>
+          <w:szCs w:val="24"/>
+        </w:rPr>
+        <w:t xml:space="preserve"> and coding languages (e.g., R). </w:t>
+      </w:r>
+    </w:p>
+    <w:p>
+      <w:pPr>
+        <w:spacing w:after="240" w:line="240" w:lineRule="auto"/>
+        <w:rPr>
+          <w:rFonts w:ascii="Arial" w:eastAsia="Times New Roman" w:hAnsi="Arial" w:cs="Arial"/>
+          <w:bCs/>
+          <w:sz w:val="24"/>
+          <w:szCs w:val="24"/>
+        </w:rPr>
+      </w:pPr>
+      <w:r>
+        <w:rPr>
+          <w:rFonts w:ascii="Arial" w:eastAsia="Times New Roman" w:hAnsi="Arial" w:cs="Arial"/>
+          <w:bCs/>
+          <w:sz w:val="24"/>
+          <w:szCs w:val="24"/>
+        </w:rPr>
+        <w:t>Below are links to examples of long (i.e., narrow) and wide data formats:</w:t>
       </w:r>
     </w:p>
     <w:p>
@@ -611,6 +658,7 @@
           <w:sz w:val="40"/>
           <w:szCs w:val="40"/>
         </w:rPr>
+        <w:lastRenderedPageBreak/>
         <w:t>Terms and definitions</w:t>
       </w:r>
     </w:p>
@@ -631,17 +679,16 @@
           <w:sz w:val="24"/>
           <w:szCs w:val="24"/>
         </w:rPr>
-        <w:lastRenderedPageBreak/>
-        <w:t>Packet- A</w:t>
-      </w:r>
-      <w:r>
-        <w:rPr>
-          <w:rFonts w:ascii="Arial" w:eastAsia="Times New Roman" w:hAnsi="Arial" w:cs="Arial"/>
-          <w:bCs/>
-          <w:sz w:val="24"/>
-          <w:szCs w:val="24"/>
-        </w:rPr>
-        <w:t>n</w:t>
+        <w:t>Packet</w:t>
+      </w:r>
+      <w:r>
+        <w:rPr>
+          <w:rFonts w:ascii="Arial" w:eastAsia="Times New Roman" w:hAnsi="Arial" w:cs="Arial"/>
+          <w:bCs/>
+          <w:sz w:val="24"/>
+          <w:szCs w:val="24"/>
+        </w:rPr>
+        <w:t>:</w:t>
       </w:r>
       <w:r>
         <w:rPr>
@@ -659,6 +706,24 @@
           <w:sz w:val="24"/>
           <w:szCs w:val="24"/>
         </w:rPr>
+        <w:t xml:space="preserve"> Microsoft</w:t>
+      </w:r>
+      <w:r>
+        <w:rPr>
+          <w:rFonts w:ascii="Arial" w:eastAsia="Times New Roman" w:hAnsi="Arial" w:cs="Arial"/>
+          <w:bCs/>
+          <w:sz w:val="24"/>
+          <w:szCs w:val="24"/>
+        </w:rPr>
+        <w:t xml:space="preserve"> </w:t>
+      </w:r>
+      <w:r>
+        <w:rPr>
+          <w:rFonts w:ascii="Arial" w:eastAsia="Times New Roman" w:hAnsi="Arial" w:cs="Arial"/>
+          <w:bCs/>
+          <w:sz w:val="24"/>
+          <w:szCs w:val="24"/>
+        </w:rPr>
         <w:t>E</w:t>
       </w:r>
       <w:r>
@@ -668,7 +733,43 @@
           <w:sz w:val="24"/>
           <w:szCs w:val="24"/>
         </w:rPr>
-        <w:t>xcel workbook containing sheets/tabs that contain specific functions and data</w:t>
+        <w:t xml:space="preserve">xcel workbook </w:t>
+      </w:r>
+      <w:r>
+        <w:rPr>
+          <w:rFonts w:ascii="Arial" w:eastAsia="Times New Roman" w:hAnsi="Arial" w:cs="Arial"/>
+          <w:bCs/>
+          <w:sz w:val="24"/>
+          <w:szCs w:val="24"/>
+        </w:rPr>
+        <w:t>consisting of</w:t>
+      </w:r>
+      <w:r>
+        <w:rPr>
+          <w:rFonts w:ascii="Arial" w:eastAsia="Times New Roman" w:hAnsi="Arial" w:cs="Arial"/>
+          <w:bCs/>
+          <w:sz w:val="24"/>
+          <w:szCs w:val="24"/>
+        </w:rPr>
+        <w:t xml:space="preserve"> sheets/tabs that</w:t>
+      </w:r>
+      <w:r>
+        <w:rPr>
+          <w:rFonts w:ascii="Arial" w:eastAsia="Times New Roman" w:hAnsi="Arial" w:cs="Arial"/>
+          <w:bCs/>
+          <w:sz w:val="24"/>
+          <w:szCs w:val="24"/>
+        </w:rPr>
+        <w:t xml:space="preserve"> contain</w:t>
+      </w:r>
+      <w:r>
+        <w:rPr>
+          <w:rFonts w:ascii="Arial" w:eastAsia="Times New Roman" w:hAnsi="Arial" w:cs="Arial"/>
+          <w:bCs/>
+          <w:sz w:val="24"/>
+          <w:szCs w:val="24"/>
+        </w:rPr>
+        <w:t xml:space="preserve"> specific functions and data</w:t>
       </w:r>
     </w:p>
     <w:p>
@@ -688,18 +789,89 @@
           <w:sz w:val="24"/>
           <w:szCs w:val="24"/>
         </w:rPr>
-        <w:t xml:space="preserve">Sheet/tabs- A function in Excel to create a view to separate data </w:t>
-      </w:r>
-    </w:p>
-    <w:p>
-      <w:pPr>
-        <w:spacing w:after="0" w:line="240" w:lineRule="auto"/>
-        <w:rPr>
-          <w:rFonts w:ascii="Arial" w:eastAsia="Times New Roman" w:hAnsi="Arial" w:cs="Arial"/>
-          <w:sz w:val="24"/>
-          <w:szCs w:val="24"/>
-        </w:rPr>
-      </w:pPr>
+        <w:t>Sheet/tabs</w:t>
+      </w:r>
+      <w:r>
+        <w:rPr>
+          <w:rFonts w:ascii="Arial" w:eastAsia="Times New Roman" w:hAnsi="Arial" w:cs="Arial"/>
+          <w:bCs/>
+          <w:sz w:val="24"/>
+          <w:szCs w:val="24"/>
+        </w:rPr>
+        <w:t xml:space="preserve">: </w:t>
+      </w:r>
+      <w:r>
+        <w:rPr>
+          <w:rFonts w:ascii="Arial" w:eastAsia="Times New Roman" w:hAnsi="Arial" w:cs="Arial"/>
+          <w:bCs/>
+          <w:sz w:val="24"/>
+          <w:szCs w:val="24"/>
+        </w:rPr>
+        <w:t xml:space="preserve"> function </w:t>
+      </w:r>
+      <w:r>
+        <w:rPr>
+          <w:rFonts w:ascii="Arial" w:eastAsia="Times New Roman" w:hAnsi="Arial" w:cs="Arial"/>
+          <w:bCs/>
+          <w:sz w:val="24"/>
+          <w:szCs w:val="24"/>
+        </w:rPr>
+        <w:t>of MS</w:t>
+      </w:r>
+      <w:r>
+        <w:rPr>
+          <w:rFonts w:ascii="Arial" w:eastAsia="Times New Roman" w:hAnsi="Arial" w:cs="Arial"/>
+          <w:bCs/>
+          <w:sz w:val="24"/>
+          <w:szCs w:val="24"/>
+        </w:rPr>
+        <w:t xml:space="preserve"> Excel to create a view to separate </w:t>
+      </w:r>
+      <w:r>
+        <w:rPr>
+          <w:rFonts w:ascii="Arial" w:eastAsia="Times New Roman" w:hAnsi="Arial" w:cs="Arial"/>
+          <w:bCs/>
+          <w:sz w:val="24"/>
+          <w:szCs w:val="24"/>
+        </w:rPr>
+        <w:t xml:space="preserve">types of </w:t>
+      </w:r>
+      <w:r>
+        <w:rPr>
+          <w:rFonts w:ascii="Arial" w:eastAsia="Times New Roman" w:hAnsi="Arial" w:cs="Arial"/>
+          <w:bCs/>
+          <w:sz w:val="24"/>
+          <w:szCs w:val="24"/>
+        </w:rPr>
+        <w:t>data</w:t>
+      </w:r>
+      <w:r>
+        <w:rPr>
+          <w:rFonts w:ascii="Arial" w:eastAsia="Times New Roman" w:hAnsi="Arial" w:cs="Arial"/>
+          <w:bCs/>
+          <w:sz w:val="24"/>
+          <w:szCs w:val="24"/>
+        </w:rPr>
+        <w:t xml:space="preserve"> or lists</w:t>
+      </w:r>
+      <w:r>
+        <w:rPr>
+          <w:rFonts w:ascii="Arial" w:eastAsia="Times New Roman" w:hAnsi="Arial" w:cs="Arial"/>
+          <w:bCs/>
+          <w:sz w:val="24"/>
+          <w:szCs w:val="24"/>
+        </w:rPr>
+        <w:t xml:space="preserve"> and </w:t>
+      </w:r>
+      <w:r>
+        <w:rPr>
+          <w:rFonts w:ascii="Arial" w:eastAsia="Times New Roman" w:hAnsi="Arial" w:cs="Arial"/>
+          <w:bCs/>
+          <w:sz w:val="24"/>
+          <w:szCs w:val="24"/>
+        </w:rPr>
+        <w:t xml:space="preserve">are found at the bottom of the workbook (see </w:t>
+      </w:r>
       <w:hyperlink r:id="rId10" w:history="1">
         <w:r>
           <w:rPr>
@@ -711,14 +883,113 @@
           <w:t>https://www.wikihow.com/Add-a-New-Tab-in-Excel</w:t>
         </w:r>
       </w:hyperlink>
-    </w:p>
-    <w:p>
-      <w:pPr>
-        <w:pStyle w:val="ListParagraph"/>
-        <w:numPr>
-          <w:ilvl w:val="0"/>
-          <w:numId w:val="2"/>
-        </w:numPr>
+      <w:r>
+        <w:rPr>
+          <w:rFonts w:ascii="Arial" w:eastAsia="Times New Roman" w:hAnsi="Arial" w:cs="Arial"/>
+          <w:sz w:val="24"/>
+          <w:szCs w:val="24"/>
+        </w:rPr>
+        <w:t>)</w:t>
+      </w:r>
+      <w:r>
+        <w:rPr>
+          <w:rFonts w:ascii="Arial" w:eastAsia="Times New Roman" w:hAnsi="Arial" w:cs="Arial"/>
+          <w:bCs/>
+          <w:sz w:val="24"/>
+          <w:szCs w:val="24"/>
+        </w:rPr>
+        <w:t>; these</w:t>
+      </w:r>
+      <w:r>
+        <w:rPr>
+          <w:rFonts w:ascii="Arial" w:eastAsia="Times New Roman" w:hAnsi="Arial" w:cs="Arial"/>
+          <w:bCs/>
+          <w:sz w:val="24"/>
+          <w:szCs w:val="24"/>
+        </w:rPr>
+        <w:t xml:space="preserve"> can be read into R using the `</w:t>
+      </w:r>
+      <w:proofErr w:type="spellStart"/>
+      <w:r>
+        <w:rPr>
+          <w:rFonts w:ascii="Arial" w:eastAsia="Times New Roman" w:hAnsi="Arial" w:cs="Arial"/>
+          <w:bCs/>
+          <w:sz w:val="24"/>
+          <w:szCs w:val="24"/>
+        </w:rPr>
+        <w:t>read_excel</w:t>
+      </w:r>
+      <w:proofErr w:type="spellEnd"/>
+      <w:r>
+        <w:rPr>
+          <w:rFonts w:ascii="Arial" w:eastAsia="Times New Roman" w:hAnsi="Arial" w:cs="Arial"/>
+          <w:bCs/>
+          <w:sz w:val="24"/>
+          <w:szCs w:val="24"/>
+        </w:rPr>
+        <w:t>`</w:t>
+      </w:r>
+      <w:r>
+        <w:rPr>
+          <w:rFonts w:ascii="Arial" w:eastAsia="Times New Roman" w:hAnsi="Arial" w:cs="Arial"/>
+          <w:bCs/>
+          <w:sz w:val="24"/>
+          <w:szCs w:val="24"/>
+        </w:rPr>
+        <w:t xml:space="preserve"> or `</w:t>
+      </w:r>
+      <w:proofErr w:type="spellStart"/>
+      <w:r>
+        <w:rPr>
+          <w:rFonts w:ascii="Arial" w:eastAsia="Times New Roman" w:hAnsi="Arial" w:cs="Arial"/>
+          <w:bCs/>
+          <w:sz w:val="24"/>
+          <w:szCs w:val="24"/>
+        </w:rPr>
+        <w:t>readxl</w:t>
+      </w:r>
+      <w:proofErr w:type="spellEnd"/>
+      <w:r>
+        <w:rPr>
+          <w:rFonts w:ascii="Arial" w:eastAsia="Times New Roman" w:hAnsi="Arial" w:cs="Arial"/>
+          <w:bCs/>
+          <w:sz w:val="24"/>
+          <w:szCs w:val="24"/>
+        </w:rPr>
+        <w:t>`</w:t>
+      </w:r>
+      <w:r>
+        <w:rPr>
+          <w:rFonts w:ascii="Arial" w:eastAsia="Times New Roman" w:hAnsi="Arial" w:cs="Arial"/>
+          <w:bCs/>
+          <w:sz w:val="24"/>
+          <w:szCs w:val="24"/>
+        </w:rPr>
+        <w:t xml:space="preserve"> package</w:t>
+      </w:r>
+      <w:r>
+        <w:rPr>
+          <w:rFonts w:ascii="Arial" w:eastAsia="Times New Roman" w:hAnsi="Arial" w:cs="Arial"/>
+          <w:bCs/>
+          <w:sz w:val="24"/>
+          <w:szCs w:val="24"/>
+        </w:rPr>
+        <w:t>s</w:t>
+      </w:r>
+    </w:p>
+    <w:p>
+      <w:pPr>
+        <w:spacing w:after="0" w:line="240" w:lineRule="auto"/>
+        <w:rPr>
+          <w:rFonts w:ascii="Arial" w:eastAsia="Times New Roman" w:hAnsi="Arial" w:cs="Arial"/>
+          <w:bCs/>
+          <w:sz w:val="24"/>
+          <w:szCs w:val="24"/>
+        </w:rPr>
+      </w:pPr>
+    </w:p>
+    <w:p>
+      <w:pPr>
         <w:spacing w:after="240" w:line="240" w:lineRule="auto"/>
         <w:rPr>
           <w:rFonts w:ascii="Arial" w:eastAsia="Times New Roman" w:hAnsi="Arial" w:cs="Arial"/>
@@ -734,47 +1005,52 @@
           <w:sz w:val="24"/>
           <w:szCs w:val="24"/>
         </w:rPr>
-        <w:t>Sheets can be read into R using the `</w:t>
-      </w:r>
-      <w:proofErr w:type="spellStart"/>
-      <w:r>
-        <w:rPr>
-          <w:rFonts w:ascii="Arial" w:eastAsia="Times New Roman" w:hAnsi="Arial" w:cs="Arial"/>
-          <w:bCs/>
-          <w:sz w:val="24"/>
-          <w:szCs w:val="24"/>
-        </w:rPr>
-        <w:t>read_excel</w:t>
-      </w:r>
-      <w:proofErr w:type="spellEnd"/>
-      <w:r>
-        <w:rPr>
-          <w:rFonts w:ascii="Arial" w:eastAsia="Times New Roman" w:hAnsi="Arial" w:cs="Arial"/>
-          <w:bCs/>
-          <w:sz w:val="24"/>
-          <w:szCs w:val="24"/>
-        </w:rPr>
-        <w:t>` package</w:t>
-      </w:r>
-    </w:p>
-    <w:p>
-      <w:pPr>
-        <w:spacing w:after="240" w:line="240" w:lineRule="auto"/>
-        <w:rPr>
-          <w:rFonts w:ascii="Arial" w:eastAsia="Times New Roman" w:hAnsi="Arial" w:cs="Arial"/>
-          <w:bCs/>
-          <w:sz w:val="24"/>
-          <w:szCs w:val="24"/>
-        </w:rPr>
-      </w:pPr>
-      <w:r>
-        <w:rPr>
-          <w:rFonts w:ascii="Arial" w:eastAsia="Times New Roman" w:hAnsi="Arial" w:cs="Arial"/>
-          <w:bCs/>
-          <w:sz w:val="24"/>
-          <w:szCs w:val="24"/>
-        </w:rPr>
-        <w:t>Column- A vertical data group starting with a header</w:t>
+        <w:t>Column</w:t>
+      </w:r>
+      <w:r>
+        <w:rPr>
+          <w:rFonts w:ascii="Arial" w:eastAsia="Times New Roman" w:hAnsi="Arial" w:cs="Arial"/>
+          <w:bCs/>
+          <w:sz w:val="24"/>
+          <w:szCs w:val="24"/>
+        </w:rPr>
+        <w:t xml:space="preserve">: </w:t>
+      </w:r>
+      <w:r>
+        <w:rPr>
+          <w:rFonts w:ascii="Arial" w:eastAsia="Times New Roman" w:hAnsi="Arial" w:cs="Arial"/>
+          <w:bCs/>
+          <w:sz w:val="24"/>
+          <w:szCs w:val="24"/>
+        </w:rPr>
+        <w:t xml:space="preserve"> vertical data group </w:t>
+      </w:r>
+      <w:r>
+        <w:rPr>
+          <w:rFonts w:ascii="Arial" w:eastAsia="Times New Roman" w:hAnsi="Arial" w:cs="Arial"/>
+          <w:bCs/>
+          <w:sz w:val="24"/>
+          <w:szCs w:val="24"/>
+        </w:rPr>
+        <w:t>beginning</w:t>
+      </w:r>
+      <w:r>
+        <w:rPr>
+          <w:rFonts w:ascii="Arial" w:eastAsia="Times New Roman" w:hAnsi="Arial" w:cs="Arial"/>
+          <w:bCs/>
+          <w:sz w:val="24"/>
+          <w:szCs w:val="24"/>
+        </w:rPr>
+        <w:t xml:space="preserve"> with a header</w:t>
+      </w:r>
+      <w:r>
+        <w:rPr>
+          <w:rFonts w:ascii="Arial" w:eastAsia="Times New Roman" w:hAnsi="Arial" w:cs="Arial"/>
+          <w:bCs/>
+          <w:sz w:val="24"/>
+          <w:szCs w:val="24"/>
+        </w:rPr>
+        <w:t xml:space="preserve"> (all headers are in row 1)</w:t>
       </w:r>
     </w:p>
     <w:p>
@@ -799,19 +1075,26 @@
           <w:sz w:val="24"/>
           <w:szCs w:val="24"/>
         </w:rPr>
-        <w:t xml:space="preserve">Headers should be all lowercase, with no spaces, and words separated by </w:t>
-      </w:r>
-      <w:proofErr w:type="gramStart"/>
-      <w:r>
-        <w:rPr>
-          <w:rFonts w:ascii="Arial" w:eastAsia="Times New Roman" w:hAnsi="Arial" w:cs="Arial"/>
-          <w:bCs/>
-          <w:sz w:val="24"/>
-          <w:szCs w:val="24"/>
-        </w:rPr>
-        <w:t>a</w:t>
-      </w:r>
-      <w:proofErr w:type="gramEnd"/>
+        <w:t>h</w:t>
+      </w:r>
+      <w:r>
+        <w:rPr>
+          <w:rFonts w:ascii="Arial" w:eastAsia="Times New Roman" w:hAnsi="Arial" w:cs="Arial"/>
+          <w:bCs/>
+          <w:sz w:val="24"/>
+          <w:szCs w:val="24"/>
+        </w:rPr>
+        <w:t>eaders should be all lowercase, with no spaces, and words separated by a</w:t>
+      </w:r>
+      <w:r>
+        <w:rPr>
+          <w:rFonts w:ascii="Arial" w:eastAsia="Times New Roman" w:hAnsi="Arial" w:cs="Arial"/>
+          <w:bCs/>
+          <w:sz w:val="24"/>
+          <w:szCs w:val="24"/>
+        </w:rPr>
+        <w:t>n</w:t>
+      </w:r>
       <w:r>
         <w:rPr>
           <w:rFonts w:ascii="Arial" w:eastAsia="Times New Roman" w:hAnsi="Arial" w:cs="Arial"/>
@@ -820,6 +1103,75 @@
           <w:szCs w:val="24"/>
         </w:rPr>
         <w:t xml:space="preserve"> underscore “_”</w:t>
+      </w:r>
+      <w:r>
+        <w:rPr>
+          <w:rFonts w:ascii="Arial" w:eastAsia="Times New Roman" w:hAnsi="Arial" w:cs="Arial"/>
+          <w:bCs/>
+          <w:sz w:val="24"/>
+          <w:szCs w:val="24"/>
+        </w:rPr>
+        <w:t xml:space="preserve"> (e.g., date, </w:t>
+      </w:r>
+      <w:proofErr w:type="spellStart"/>
+      <w:r>
+        <w:rPr>
+          <w:rFonts w:ascii="Arial" w:eastAsia="Times New Roman" w:hAnsi="Arial" w:cs="Arial"/>
+          <w:bCs/>
+          <w:sz w:val="24"/>
+          <w:szCs w:val="24"/>
+        </w:rPr>
+        <w:t>total_length</w:t>
+      </w:r>
+      <w:proofErr w:type="spellEnd"/>
+      <w:r>
+        <w:rPr>
+          <w:rFonts w:ascii="Arial" w:eastAsia="Times New Roman" w:hAnsi="Arial" w:cs="Arial"/>
+          <w:bCs/>
+          <w:sz w:val="24"/>
+          <w:szCs w:val="24"/>
+        </w:rPr>
+        <w:t xml:space="preserve">, </w:t>
+      </w:r>
+      <w:proofErr w:type="spellStart"/>
+      <w:r>
+        <w:rPr>
+          <w:rFonts w:ascii="Arial" w:eastAsia="Times New Roman" w:hAnsi="Arial" w:cs="Arial"/>
+          <w:bCs/>
+          <w:sz w:val="24"/>
+          <w:szCs w:val="24"/>
+        </w:rPr>
+        <w:t>fork_length</w:t>
+      </w:r>
+      <w:proofErr w:type="spellEnd"/>
+      <w:r>
+        <w:rPr>
+          <w:rFonts w:ascii="Arial" w:eastAsia="Times New Roman" w:hAnsi="Arial" w:cs="Arial"/>
+          <w:bCs/>
+          <w:sz w:val="24"/>
+          <w:szCs w:val="24"/>
+        </w:rPr>
+        <w:t xml:space="preserve">, </w:t>
+      </w:r>
+      <w:proofErr w:type="spellStart"/>
+      <w:r>
+        <w:rPr>
+          <w:rFonts w:ascii="Arial" w:eastAsia="Times New Roman" w:hAnsi="Arial" w:cs="Arial"/>
+          <w:bCs/>
+          <w:sz w:val="24"/>
+          <w:szCs w:val="24"/>
+        </w:rPr>
+        <w:t>dry_weight</w:t>
+      </w:r>
+      <w:proofErr w:type="spellEnd"/>
+      <w:r>
+        <w:rPr>
+          <w:rFonts w:ascii="Arial" w:eastAsia="Times New Roman" w:hAnsi="Arial" w:cs="Arial"/>
+          <w:bCs/>
+          <w:sz w:val="24"/>
+          <w:szCs w:val="24"/>
+        </w:rPr>
+        <w:t>, season)</w:t>
       </w:r>
     </w:p>
     <w:p>
@@ -844,7 +1196,16 @@
           <w:sz w:val="24"/>
           <w:szCs w:val="24"/>
         </w:rPr>
-        <w:t>Columns are r</w:t>
+        <w:t>c</w:t>
+      </w:r>
+      <w:r>
+        <w:rPr>
+          <w:rFonts w:ascii="Arial" w:eastAsia="Times New Roman" w:hAnsi="Arial" w:cs="Arial"/>
+          <w:bCs/>
+          <w:sz w:val="24"/>
+          <w:szCs w:val="24"/>
+        </w:rPr>
+        <w:t>olumns are r</w:t>
       </w:r>
       <w:r>
         <w:rPr>
@@ -873,7 +1234,34 @@
           <w:sz w:val="24"/>
           <w:szCs w:val="24"/>
         </w:rPr>
-        <w:t>Row- A horizontal data containing only one biological observation</w:t>
+        <w:t>Row</w:t>
+      </w:r>
+      <w:r>
+        <w:rPr>
+          <w:rFonts w:ascii="Arial" w:eastAsia="Times New Roman" w:hAnsi="Arial" w:cs="Arial"/>
+          <w:bCs/>
+          <w:sz w:val="24"/>
+          <w:szCs w:val="24"/>
+        </w:rPr>
+        <w:t xml:space="preserve">:  </w:t>
+      </w:r>
+      <w:r>
+        <w:rPr>
+          <w:rFonts w:ascii="Arial" w:eastAsia="Times New Roman" w:hAnsi="Arial" w:cs="Arial"/>
+          <w:bCs/>
+          <w:sz w:val="24"/>
+          <w:szCs w:val="24"/>
+        </w:rPr>
+        <w:t>horizontal data containing only one biological observation</w:t>
+      </w:r>
+      <w:r>
+        <w:rPr>
+          <w:rFonts w:ascii="Arial" w:eastAsia="Times New Roman" w:hAnsi="Arial" w:cs="Arial"/>
+          <w:bCs/>
+          <w:sz w:val="24"/>
+          <w:szCs w:val="24"/>
+        </w:rPr>
+        <w:t xml:space="preserve"> (row 1 always contains the headers of the columns)</w:t>
       </w:r>
     </w:p>
     <w:p>
@@ -893,7 +1281,25 @@
           <w:sz w:val="24"/>
           <w:szCs w:val="24"/>
         </w:rPr>
-        <w:t>Cell- An Excel cell that contains only ONE piece of information, guided by rows and columns to determine what that information is</w:t>
+        <w:t>Cell</w:t>
+      </w:r>
+      <w:r>
+        <w:rPr>
+          <w:rFonts w:ascii="Arial" w:eastAsia="Times New Roman" w:hAnsi="Arial" w:cs="Arial"/>
+          <w:bCs/>
+          <w:sz w:val="24"/>
+          <w:szCs w:val="24"/>
+        </w:rPr>
+        <w:t xml:space="preserve">:  an individual box in the MS Excel workbook </w:t>
+      </w:r>
+      <w:r>
+        <w:rPr>
+          <w:rFonts w:ascii="Arial" w:eastAsia="Times New Roman" w:hAnsi="Arial" w:cs="Arial"/>
+          <w:bCs/>
+          <w:sz w:val="24"/>
+          <w:szCs w:val="24"/>
+        </w:rPr>
+        <w:t>that contains only ONE piece of information, guided by rows and columns to determine what that information is</w:t>
       </w:r>
     </w:p>
     <w:p>
@@ -913,16 +1319,212 @@
           <w:sz w:val="24"/>
           <w:szCs w:val="24"/>
         </w:rPr>
-        <w:t>GitHub repository- Online repository at github.com that will be the version control software required for this project. View the GitHub workflow documentation for more information</w:t>
-      </w:r>
-      <w:r>
-        <w:rPr>
-          <w:rFonts w:ascii="Arial" w:eastAsia="Times New Roman" w:hAnsi="Arial" w:cs="Arial"/>
-          <w:bCs/>
-          <w:sz w:val="24"/>
-          <w:szCs w:val="24"/>
-        </w:rPr>
-        <w:t>.</w:t>
+        <w:t xml:space="preserve">GitHub </w:t>
+      </w:r>
+      <w:r>
+        <w:rPr>
+          <w:rFonts w:ascii="Arial" w:eastAsia="Times New Roman" w:hAnsi="Arial" w:cs="Arial"/>
+          <w:bCs/>
+          <w:sz w:val="24"/>
+          <w:szCs w:val="24"/>
+        </w:rPr>
+        <w:t>R</w:t>
+      </w:r>
+      <w:r>
+        <w:rPr>
+          <w:rFonts w:ascii="Arial" w:eastAsia="Times New Roman" w:hAnsi="Arial" w:cs="Arial"/>
+          <w:bCs/>
+          <w:sz w:val="24"/>
+          <w:szCs w:val="24"/>
+        </w:rPr>
+        <w:t>epository</w:t>
+      </w:r>
+      <w:r>
+        <w:rPr>
+          <w:rFonts w:ascii="Arial" w:eastAsia="Times New Roman" w:hAnsi="Arial" w:cs="Arial"/>
+          <w:bCs/>
+          <w:sz w:val="24"/>
+          <w:szCs w:val="24"/>
+        </w:rPr>
+        <w:t>:</w:t>
+      </w:r>
+      <w:r>
+        <w:rPr>
+          <w:rFonts w:ascii="Arial" w:eastAsia="Times New Roman" w:hAnsi="Arial" w:cs="Arial"/>
+          <w:bCs/>
+          <w:sz w:val="24"/>
+          <w:szCs w:val="24"/>
+        </w:rPr>
+        <w:t xml:space="preserve"> </w:t>
+      </w:r>
+      <w:r>
+        <w:rPr>
+          <w:rFonts w:ascii="Arial" w:eastAsia="Times New Roman" w:hAnsi="Arial" w:cs="Arial"/>
+          <w:bCs/>
+          <w:sz w:val="24"/>
+          <w:szCs w:val="24"/>
+        </w:rPr>
+        <w:t xml:space="preserve"> o</w:t>
+      </w:r>
+      <w:r>
+        <w:rPr>
+          <w:rFonts w:ascii="Arial" w:eastAsia="Times New Roman" w:hAnsi="Arial" w:cs="Arial"/>
+          <w:bCs/>
+          <w:sz w:val="24"/>
+          <w:szCs w:val="24"/>
+        </w:rPr>
+        <w:t>nline repository at</w:t>
+      </w:r>
+      <w:r>
+        <w:rPr>
+          <w:rFonts w:ascii="Arial" w:eastAsia="Times New Roman" w:hAnsi="Arial" w:cs="Arial"/>
+          <w:bCs/>
+          <w:sz w:val="24"/>
+          <w:szCs w:val="24"/>
+        </w:rPr>
+        <w:t xml:space="preserve"> </w:t>
+      </w:r>
+      <w:hyperlink r:id="rId11" w:history="1">
+        <w:r>
+          <w:rPr>
+            <w:rStyle w:val="Hyperlink"/>
+            <w:rFonts w:ascii="Arial" w:eastAsia="Times New Roman" w:hAnsi="Arial" w:cs="Arial"/>
+            <w:bCs/>
+            <w:sz w:val="24"/>
+            <w:szCs w:val="24"/>
+          </w:rPr>
+          <w:t>https://github.com/</w:t>
+        </w:r>
+      </w:hyperlink>
+      <w:r>
+        <w:rPr>
+          <w:rFonts w:ascii="Arial" w:eastAsia="Times New Roman" w:hAnsi="Arial" w:cs="Arial"/>
+          <w:bCs/>
+          <w:sz w:val="24"/>
+          <w:szCs w:val="24"/>
+        </w:rPr>
+        <w:t xml:space="preserve"> </w:t>
+      </w:r>
+      <w:r>
+        <w:rPr>
+          <w:rFonts w:ascii="Arial" w:eastAsia="Times New Roman" w:hAnsi="Arial" w:cs="Arial"/>
+          <w:bCs/>
+          <w:sz w:val="24"/>
+          <w:szCs w:val="24"/>
+        </w:rPr>
+        <w:t>that will be the version control software required for this project</w:t>
+      </w:r>
+      <w:r>
+        <w:rPr>
+          <w:rFonts w:ascii="Arial" w:eastAsia="Times New Roman" w:hAnsi="Arial" w:cs="Arial"/>
+          <w:bCs/>
+          <w:sz w:val="24"/>
+          <w:szCs w:val="24"/>
+        </w:rPr>
+        <w:t xml:space="preserve"> (v</w:t>
+      </w:r>
+      <w:r>
+        <w:rPr>
+          <w:rFonts w:ascii="Arial" w:eastAsia="Times New Roman" w:hAnsi="Arial" w:cs="Arial"/>
+          <w:bCs/>
+          <w:sz w:val="24"/>
+          <w:szCs w:val="24"/>
+        </w:rPr>
+        <w:t xml:space="preserve">iew the GitHub workflow documentation </w:t>
+      </w:r>
+      <w:r>
+        <w:rPr>
+          <w:rFonts w:ascii="Arial" w:eastAsia="Times New Roman" w:hAnsi="Arial" w:cs="Arial"/>
+          <w:bCs/>
+          <w:sz w:val="24"/>
+          <w:szCs w:val="24"/>
+        </w:rPr>
+        <w:t>[</w:t>
+      </w:r>
+      <w:r>
+        <w:rPr>
+          <w:rFonts w:ascii="Arial" w:eastAsia="Times New Roman" w:hAnsi="Arial" w:cs="Arial"/>
+          <w:b/>
+          <w:sz w:val="24"/>
+          <w:szCs w:val="24"/>
+        </w:rPr>
+        <w:t>github_workflow.docx</w:t>
+      </w:r>
+      <w:r>
+        <w:rPr>
+          <w:rFonts w:ascii="Arial" w:eastAsia="Times New Roman" w:hAnsi="Arial" w:cs="Arial"/>
+          <w:bCs/>
+          <w:sz w:val="24"/>
+          <w:szCs w:val="24"/>
+        </w:rPr>
+        <w:t xml:space="preserve">] </w:t>
+      </w:r>
+      <w:r>
+        <w:rPr>
+          <w:rFonts w:ascii="Arial" w:eastAsia="Times New Roman" w:hAnsi="Arial" w:cs="Arial"/>
+          <w:bCs/>
+          <w:sz w:val="24"/>
+          <w:szCs w:val="24"/>
+        </w:rPr>
+        <w:t xml:space="preserve">in the </w:t>
+      </w:r>
+      <w:proofErr w:type="spellStart"/>
+      <w:r>
+        <w:rPr>
+          <w:rFonts w:ascii="Arial" w:eastAsia="Times New Roman" w:hAnsi="Arial" w:cs="Arial"/>
+          <w:bCs/>
+          <w:sz w:val="24"/>
+          <w:szCs w:val="24"/>
+        </w:rPr>
+        <w:t>LCRoysterproject</w:t>
+      </w:r>
+      <w:proofErr w:type="spellEnd"/>
+      <w:r>
+        <w:rPr>
+          <w:rFonts w:ascii="Arial" w:eastAsia="Times New Roman" w:hAnsi="Arial" w:cs="Arial"/>
+          <w:bCs/>
+          <w:sz w:val="24"/>
+          <w:szCs w:val="24"/>
+        </w:rPr>
+        <w:t xml:space="preserve"> `</w:t>
+      </w:r>
+      <w:proofErr w:type="spellStart"/>
+      <w:r>
+        <w:rPr>
+          <w:rFonts w:ascii="Arial" w:eastAsia="Times New Roman" w:hAnsi="Arial" w:cs="Arial"/>
+          <w:bCs/>
+          <w:sz w:val="24"/>
+          <w:szCs w:val="24"/>
+        </w:rPr>
+        <w:t>repo_structure</w:t>
+      </w:r>
+      <w:proofErr w:type="spellEnd"/>
+      <w:r>
+        <w:rPr>
+          <w:rFonts w:ascii="Arial" w:eastAsia="Times New Roman" w:hAnsi="Arial" w:cs="Arial"/>
+          <w:bCs/>
+          <w:sz w:val="24"/>
+          <w:szCs w:val="24"/>
+        </w:rPr>
+        <w:t xml:space="preserve">` repository </w:t>
+      </w:r>
+      <w:r>
+        <w:rPr>
+          <w:rFonts w:ascii="Arial" w:eastAsia="Times New Roman" w:hAnsi="Arial" w:cs="Arial"/>
+          <w:bCs/>
+          <w:sz w:val="24"/>
+          <w:szCs w:val="24"/>
+        </w:rPr>
+        <w:t>for more information</w:t>
+      </w:r>
+      <w:r>
+        <w:rPr>
+          <w:rFonts w:ascii="Arial" w:eastAsia="Times New Roman" w:hAnsi="Arial" w:cs="Arial"/>
+          <w:bCs/>
+          <w:sz w:val="24"/>
+          <w:szCs w:val="24"/>
+        </w:rPr>
+        <w:t>); GitHub is a great version control software for all ecological studies</w:t>
       </w:r>
     </w:p>
     <w:p>
@@ -1009,25 +1611,41 @@
         </w:rPr>
         <w:t xml:space="preserve"> (</w:t>
       </w:r>
-      <w:proofErr w:type="spellStart"/>
-      <w:r>
-        <w:rPr>
-          <w:rFonts w:ascii="Arial" w:eastAsia="Times New Roman" w:hAnsi="Arial" w:cs="Arial"/>
-          <w:bCs/>
-          <w:sz w:val="24"/>
-          <w:szCs w:val="24"/>
-        </w:rPr>
-        <w:t>i.e</w:t>
-      </w:r>
-      <w:proofErr w:type="spellEnd"/>
-      <w:r>
-        <w:rPr>
-          <w:rFonts w:ascii="Arial" w:eastAsia="Times New Roman" w:hAnsi="Arial" w:cs="Arial"/>
-          <w:bCs/>
-          <w:sz w:val="24"/>
-          <w:szCs w:val="24"/>
-        </w:rPr>
-        <w:t>, multiple years)</w:t>
+      <w:r>
+        <w:rPr>
+          <w:rFonts w:ascii="Arial" w:eastAsia="Times New Roman" w:hAnsi="Arial" w:cs="Arial"/>
+          <w:bCs/>
+          <w:sz w:val="24"/>
+          <w:szCs w:val="24"/>
+        </w:rPr>
+        <w:t>e.g.</w:t>
+      </w:r>
+      <w:r>
+        <w:rPr>
+          <w:rFonts w:ascii="Arial" w:eastAsia="Times New Roman" w:hAnsi="Arial" w:cs="Arial"/>
+          <w:bCs/>
+          <w:sz w:val="24"/>
+          <w:szCs w:val="24"/>
+        </w:rPr>
+        <w:t xml:space="preserve">, </w:t>
+      </w:r>
+      <w:r>
+        <w:rPr>
+          <w:rFonts w:ascii="Arial" w:eastAsia="Times New Roman" w:hAnsi="Arial" w:cs="Arial"/>
+          <w:bCs/>
+          <w:sz w:val="24"/>
+          <w:szCs w:val="24"/>
+        </w:rPr>
+        <w:t>through years, over seasons</w:t>
+      </w:r>
+      <w:r>
+        <w:rPr>
+          <w:rFonts w:ascii="Arial" w:eastAsia="Times New Roman" w:hAnsi="Arial" w:cs="Arial"/>
+          <w:bCs/>
+          <w:sz w:val="24"/>
+          <w:szCs w:val="24"/>
+        </w:rPr>
+        <w:t>)</w:t>
       </w:r>
       <w:r>
         <w:rPr>
@@ -1045,7 +1663,43 @@
           <w:sz w:val="24"/>
           <w:szCs w:val="24"/>
         </w:rPr>
-        <w:t xml:space="preserve"> (i.e., individual year)</w:t>
+        <w:t xml:space="preserve"> (</w:t>
+      </w:r>
+      <w:r>
+        <w:rPr>
+          <w:rFonts w:ascii="Arial" w:eastAsia="Times New Roman" w:hAnsi="Arial" w:cs="Arial"/>
+          <w:bCs/>
+          <w:sz w:val="24"/>
+          <w:szCs w:val="24"/>
+        </w:rPr>
+        <w:t>e.g</w:t>
+      </w:r>
+      <w:r>
+        <w:rPr>
+          <w:rFonts w:ascii="Arial" w:eastAsia="Times New Roman" w:hAnsi="Arial" w:cs="Arial"/>
+          <w:bCs/>
+          <w:sz w:val="24"/>
+          <w:szCs w:val="24"/>
+        </w:rPr>
+        <w:t xml:space="preserve">., </w:t>
+      </w:r>
+      <w:r>
+        <w:rPr>
+          <w:rFonts w:ascii="Arial" w:eastAsia="Times New Roman" w:hAnsi="Arial" w:cs="Arial"/>
+          <w:bCs/>
+          <w:sz w:val="24"/>
+          <w:szCs w:val="24"/>
+        </w:rPr>
+        <w:t>single year, single season</w:t>
+      </w:r>
+      <w:r>
+        <w:rPr>
+          <w:rFonts w:ascii="Arial" w:eastAsia="Times New Roman" w:hAnsi="Arial" w:cs="Arial"/>
+          <w:bCs/>
+          <w:sz w:val="24"/>
+          <w:szCs w:val="24"/>
+        </w:rPr>
+        <w:t>)</w:t>
       </w:r>
       <w:r>
         <w:rPr>
@@ -1072,7 +1726,25 @@
           <w:sz w:val="24"/>
           <w:szCs w:val="24"/>
         </w:rPr>
-        <w:t>s. Data must be structured in the same way, so that they can be analyzed with ease. Data integrity is necessary in this project</w:t>
+        <w:t>s. Data must be structured in the same way</w:t>
+      </w:r>
+      <w:r>
+        <w:rPr>
+          <w:rFonts w:ascii="Arial" w:eastAsia="Times New Roman" w:hAnsi="Arial" w:cs="Arial"/>
+          <w:bCs/>
+          <w:sz w:val="24"/>
+          <w:szCs w:val="24"/>
+        </w:rPr>
+        <w:t xml:space="preserve"> through time</w:t>
+      </w:r>
+      <w:r>
+        <w:rPr>
+          <w:rFonts w:ascii="Arial" w:eastAsia="Times New Roman" w:hAnsi="Arial" w:cs="Arial"/>
+          <w:bCs/>
+          <w:sz w:val="24"/>
+          <w:szCs w:val="24"/>
+        </w:rPr>
+        <w:t xml:space="preserve"> so that they can be analyzed with ease. Data integrity is necessary in this project</w:t>
       </w:r>
       <w:r>
         <w:rPr>
@@ -1090,9 +1762,27 @@
           <w:sz w:val="24"/>
           <w:szCs w:val="24"/>
         </w:rPr>
-        <w:t>scientific practices (</w:t>
-      </w:r>
-      <w:hyperlink r:id="rId11" w:history="1">
+        <w:t>scientific practices</w:t>
+      </w:r>
+      <w:r>
+        <w:rPr>
+          <w:rFonts w:ascii="Arial" w:eastAsia="Times New Roman" w:hAnsi="Arial" w:cs="Arial"/>
+          <w:bCs/>
+          <w:sz w:val="24"/>
+          <w:szCs w:val="24"/>
+        </w:rPr>
+        <w:t xml:space="preserve"> </w:t>
+      </w:r>
+      <w:r>
+        <w:rPr>
+          <w:rFonts w:ascii="Arial" w:eastAsia="Times New Roman" w:hAnsi="Arial" w:cs="Arial"/>
+          <w:bCs/>
+          <w:sz w:val="24"/>
+          <w:szCs w:val="24"/>
+        </w:rPr>
+        <w:t>(</w:t>
+      </w:r>
+      <w:hyperlink r:id="rId12" w:history="1">
         <w:r>
           <w:rPr>
             <w:rFonts w:ascii="Arial" w:hAnsi="Arial" w:cs="Arial"/>
@@ -1137,7 +1827,43 @@
           <w:sz w:val="24"/>
           <w:szCs w:val="24"/>
         </w:rPr>
-        <w:t xml:space="preserve"> enough and following the packet structure will help meet these expectations. </w:t>
+        <w:t xml:space="preserve"> enough and following </w:t>
+      </w:r>
+      <w:r>
+        <w:rPr>
+          <w:rFonts w:ascii="Arial" w:eastAsia="Times New Roman" w:hAnsi="Arial" w:cs="Arial"/>
+          <w:bCs/>
+          <w:sz w:val="24"/>
+          <w:szCs w:val="24"/>
+        </w:rPr>
+        <w:t>this</w:t>
+      </w:r>
+      <w:r>
+        <w:rPr>
+          <w:rFonts w:ascii="Arial" w:eastAsia="Times New Roman" w:hAnsi="Arial" w:cs="Arial"/>
+          <w:bCs/>
+          <w:sz w:val="24"/>
+          <w:szCs w:val="24"/>
+        </w:rPr>
+        <w:t xml:space="preserve"> packet structure will </w:t>
+      </w:r>
+      <w:r>
+        <w:rPr>
+          <w:rFonts w:ascii="Arial" w:eastAsia="Times New Roman" w:hAnsi="Arial" w:cs="Arial"/>
+          <w:bCs/>
+          <w:sz w:val="24"/>
+          <w:szCs w:val="24"/>
+        </w:rPr>
+        <w:t>allow you to</w:t>
+      </w:r>
+      <w:r>
+        <w:rPr>
+          <w:rFonts w:ascii="Arial" w:eastAsia="Times New Roman" w:hAnsi="Arial" w:cs="Arial"/>
+          <w:bCs/>
+          <w:sz w:val="24"/>
+          <w:szCs w:val="24"/>
+        </w:rPr>
+        <w:t xml:space="preserve"> meet these expectations.</w:t>
       </w:r>
     </w:p>
     <w:p>
@@ -1223,7 +1949,16 @@
           <w:sz w:val="24"/>
           <w:szCs w:val="24"/>
         </w:rPr>
-        <w:t>. Currently, the</w:t>
+        <w:t xml:space="preserve">. </w:t>
+      </w:r>
+      <w:r>
+        <w:rPr>
+          <w:rFonts w:ascii="Arial" w:eastAsia="Times New Roman" w:hAnsi="Arial" w:cs="Arial"/>
+          <w:sz w:val="24"/>
+          <w:szCs w:val="24"/>
+        </w:rPr>
+        <w:lastRenderedPageBreak/>
+        <w:t>Currently, the</w:t>
       </w:r>
       <w:r>
         <w:rPr>
@@ -1295,7 +2030,6 @@
           <w:sz w:val="24"/>
           <w:szCs w:val="24"/>
         </w:rPr>
-        <w:lastRenderedPageBreak/>
         <w:t>The packet requirements are not optional. All the sheets</w:t>
       </w:r>
       <w:r>
@@ -1618,6 +2352,7 @@
           <w:rFonts w:ascii="Arial" w:hAnsi="Arial" w:cs="Arial"/>
           <w:noProof/>
         </w:rPr>
+        <w:lastRenderedPageBreak/>
         <mc:AlternateContent>
           <mc:Choice Requires="wps">
             <w:drawing>
@@ -1800,7 +2535,7 @@
                     <pic:cNvPicPr/>
                   </pic:nvPicPr>
                   <pic:blipFill rotWithShape="1">
-                    <a:blip r:embed="rId12"/>
+                    <a:blip r:embed="rId13"/>
                     <a:srcRect t="3484" b="4557"/>
                     <a:stretch/>
                   </pic:blipFill>
@@ -1843,7 +2578,6 @@
           <w:sz w:val="24"/>
           <w:szCs w:val="24"/>
         </w:rPr>
-        <w:lastRenderedPageBreak/>
         <w:t xml:space="preserve">- It is advised to keep the physical data sheet in the packet, to ensure that all data needs are represented in the sheet. </w:t>
       </w:r>
     </w:p>
@@ -2434,6 +3168,7 @@
           <w:sz w:val="24"/>
           <w:szCs w:val="24"/>
         </w:rPr>
+        <w:lastRenderedPageBreak/>
         <w:t xml:space="preserve">- This sheet will have data validation parameters that will be set up from the data validation pick list (Sheet 6). </w:t>
       </w:r>
       <w:r>
@@ -2568,7 +3303,6 @@
           <w:sz w:val="24"/>
           <w:szCs w:val="24"/>
         </w:rPr>
-        <w:lastRenderedPageBreak/>
         <w:t xml:space="preserve">- To keep accurate data entry, the second user must enter the same data in the same order as the first data entry user. If the data are not entered in the same way, Sheet 4 will come back saying that all entries are non-matching. </w:t>
       </w:r>
     </w:p>
@@ -2882,7 +3616,7 @@
                     <pic:cNvPicPr/>
                   </pic:nvPicPr>
                   <pic:blipFill rotWithShape="1">
-                    <a:blip r:embed="rId13"/>
+                    <a:blip r:embed="rId14"/>
                     <a:srcRect t="3252" b="4557"/>
                     <a:stretch/>
                   </pic:blipFill>
@@ -3233,6 +3967,7 @@
           <w:rFonts w:ascii="Arial" w:hAnsi="Arial" w:cs="Arial"/>
           <w:noProof/>
         </w:rPr>
+        <w:lastRenderedPageBreak/>
         <mc:AlternateContent>
           <mc:Choice Requires="wps">
             <w:drawing>
@@ -3415,7 +4150,7 @@
                     <pic:cNvPicPr/>
                   </pic:nvPicPr>
                   <pic:blipFill rotWithShape="1">
-                    <a:blip r:embed="rId14"/>
+                    <a:blip r:embed="rId15"/>
                     <a:srcRect t="3077" b="6155"/>
                     <a:stretch/>
                   </pic:blipFill>
@@ -3876,6 +4611,7 @@
           <w:sz w:val="24"/>
           <w:szCs w:val="24"/>
         </w:rPr>
+        <w:lastRenderedPageBreak/>
         <w:t xml:space="preserve">- Include any and all information that describes the entered data. </w:t>
       </w:r>
     </w:p>
@@ -3893,7 +4629,6 @@
           <w:rFonts w:ascii="Arial" w:hAnsi="Arial" w:cs="Arial"/>
           <w:noProof/>
         </w:rPr>
-        <w:lastRenderedPageBreak/>
         <mc:AlternateContent>
           <mc:Choice Requires="wps">
             <w:drawing>
@@ -4001,7 +4736,7 @@
                     <pic:cNvPicPr/>
                   </pic:nvPicPr>
                   <pic:blipFill rotWithShape="1">
-                    <a:blip r:embed="rId15" cstate="print">
+                    <a:blip r:embed="rId16" cstate="print">
                       <a:extLst>
                         <a:ext uri="{28A0092B-C50C-407E-A947-70E740481C1C}">
                           <a14:useLocalDpi xmlns:a14="http://schemas.microsoft.com/office/drawing/2010/main" val="0"/>
@@ -4178,7 +4913,7 @@
         <w:lastRenderedPageBreak/>
         <w:t xml:space="preserve">More information set up a data validation pick list can be found here: </w:t>
       </w:r>
-      <w:hyperlink r:id="rId16" w:history="1">
+      <w:hyperlink r:id="rId17" w:history="1">
         <w:r>
           <w:rPr>
             <w:rStyle w:val="Hyperlink"/>
@@ -4487,7 +5222,7 @@
                     <pic:cNvPicPr/>
                   </pic:nvPicPr>
                   <pic:blipFill rotWithShape="1">
-                    <a:blip r:embed="rId17"/>
+                    <a:blip r:embed="rId18"/>
                     <a:srcRect t="3589" b="4873"/>
                     <a:stretch/>
                   </pic:blipFill>
@@ -4883,7 +5618,7 @@
                     <pic:cNvPicPr/>
                   </pic:nvPicPr>
                   <pic:blipFill rotWithShape="1">
-                    <a:blip r:embed="rId18"/>
+                    <a:blip r:embed="rId19"/>
                     <a:srcRect b="5254"/>
                     <a:stretch/>
                   </pic:blipFill>
@@ -15575,7 +16310,6 @@
   <w:style w:type="character" w:default="1" w:styleId="DefaultParagraphFont">
     <w:name w:val="Default Paragraph Font"/>
     <w:uiPriority w:val="1"/>
-    <w:semiHidden/>
     <w:unhideWhenUsed/>
   </w:style>
   <w:style w:type="table" w:default="1" w:styleId="TableNormal">

</xml_diff>

<commit_message>
removed the mysql parameters from my workflow, to publish in zenodo
</commit_message>
<xml_diff>
--- a/data_packet_structure.docx
+++ b/data_packet_structure.docx
@@ -4,6 +4,12 @@
   <w:body>
     <w:sdt>
       <w:sdtPr>
+        <w:rPr>
+          <w:rFonts w:asciiTheme="minorHAnsi" w:eastAsiaTheme="minorHAnsi" w:hAnsiTheme="minorHAnsi" w:cstheme="minorBidi"/>
+          <w:color w:val="auto"/>
+          <w:sz w:val="22"/>
+          <w:szCs w:val="22"/>
+        </w:rPr>
         <w:id w:val="782534417"/>
         <w:docPartObj>
           <w:docPartGallery w:val="Table of Contents"/>
@@ -12,13 +18,9 @@
       </w:sdtPr>
       <w:sdtEndPr>
         <w:rPr>
-          <w:rFonts w:asciiTheme="minorHAnsi" w:eastAsiaTheme="minorHAnsi" w:hAnsiTheme="minorHAnsi" w:cstheme="minorBidi"/>
           <w:b/>
           <w:bCs/>
           <w:noProof/>
-          <w:color w:val="auto"/>
-          <w:sz w:val="22"/>
-          <w:szCs w:val="22"/>
         </w:rPr>
       </w:sdtEndPr>
       <w:sdtContent>
@@ -1370,107 +1372,7 @@
           <w:sz w:val="24"/>
           <w:szCs w:val="24"/>
         </w:rPr>
-        <w:t xml:space="preserve">The purpose of this document is to create a baseline of how data collected as part of the Lone Cabbage Reef (LCR) restoration project should </w:t>
-      </w:r>
-      <w:proofErr w:type="gramStart"/>
-      <w:r>
-        <w:rPr>
-          <w:rFonts w:ascii="Arial" w:eastAsia="Times New Roman" w:hAnsi="Arial" w:cs="Arial"/>
-          <w:bCs/>
-          <w:sz w:val="24"/>
-          <w:szCs w:val="24"/>
-        </w:rPr>
-        <w:t>be organized</w:t>
-      </w:r>
-      <w:proofErr w:type="gramEnd"/>
-      <w:r>
-        <w:rPr>
-          <w:rFonts w:ascii="Arial" w:eastAsia="Times New Roman" w:hAnsi="Arial" w:cs="Arial"/>
-          <w:bCs/>
-          <w:sz w:val="24"/>
-          <w:szCs w:val="24"/>
-        </w:rPr>
-        <w:t xml:space="preserve"> and managed. The recommendations of this document should </w:t>
-      </w:r>
-      <w:proofErr w:type="gramStart"/>
-      <w:r>
-        <w:rPr>
-          <w:rFonts w:ascii="Arial" w:eastAsia="Times New Roman" w:hAnsi="Arial" w:cs="Arial"/>
-          <w:bCs/>
-          <w:sz w:val="24"/>
-          <w:szCs w:val="24"/>
-        </w:rPr>
-        <w:t>be considered</w:t>
-      </w:r>
-      <w:proofErr w:type="gramEnd"/>
-      <w:r>
-        <w:rPr>
-          <w:rFonts w:ascii="Arial" w:eastAsia="Times New Roman" w:hAnsi="Arial" w:cs="Arial"/>
-          <w:bCs/>
-          <w:sz w:val="24"/>
-          <w:szCs w:val="24"/>
-        </w:rPr>
-        <w:t xml:space="preserve"> and included in design efforts prior to data collection. It is common to see data in formats that are not consistent, organized, and uniform. This makes data analyses difficult because the data must </w:t>
-      </w:r>
-      <w:proofErr w:type="gramStart"/>
-      <w:r>
-        <w:rPr>
-          <w:rFonts w:ascii="Arial" w:eastAsia="Times New Roman" w:hAnsi="Arial" w:cs="Arial"/>
-          <w:bCs/>
-          <w:sz w:val="24"/>
-          <w:szCs w:val="24"/>
-        </w:rPr>
-        <w:t>be extensively cleaned</w:t>
-      </w:r>
-      <w:proofErr w:type="gramEnd"/>
-      <w:r>
-        <w:rPr>
-          <w:rFonts w:ascii="Arial" w:eastAsia="Times New Roman" w:hAnsi="Arial" w:cs="Arial"/>
-          <w:bCs/>
-          <w:sz w:val="24"/>
-          <w:szCs w:val="24"/>
-        </w:rPr>
-        <w:t xml:space="preserve"> and standardized. Biological data has the extra disadvantage of only </w:t>
-      </w:r>
-      <w:proofErr w:type="gramStart"/>
-      <w:r>
-        <w:rPr>
-          <w:rFonts w:ascii="Arial" w:eastAsia="Times New Roman" w:hAnsi="Arial" w:cs="Arial"/>
-          <w:bCs/>
-          <w:sz w:val="24"/>
-          <w:szCs w:val="24"/>
-        </w:rPr>
-        <w:t>being interpreted</w:t>
-      </w:r>
-      <w:proofErr w:type="gramEnd"/>
-      <w:r>
-        <w:rPr>
-          <w:rFonts w:ascii="Arial" w:eastAsia="Times New Roman" w:hAnsi="Arial" w:cs="Arial"/>
-          <w:bCs/>
-          <w:sz w:val="24"/>
-          <w:szCs w:val="24"/>
-        </w:rPr>
-        <w:t xml:space="preserve"> by the context and units of which it is collected. If these units change, or are unknown, additional errors can </w:t>
-      </w:r>
-      <w:proofErr w:type="gramStart"/>
-      <w:r>
-        <w:rPr>
-          <w:rFonts w:ascii="Arial" w:eastAsia="Times New Roman" w:hAnsi="Arial" w:cs="Arial"/>
-          <w:bCs/>
-          <w:sz w:val="24"/>
-          <w:szCs w:val="24"/>
-        </w:rPr>
-        <w:t>be introduced</w:t>
-      </w:r>
-      <w:proofErr w:type="gramEnd"/>
-      <w:r>
-        <w:rPr>
-          <w:rFonts w:ascii="Arial" w:eastAsia="Times New Roman" w:hAnsi="Arial" w:cs="Arial"/>
-          <w:bCs/>
-          <w:sz w:val="24"/>
-          <w:szCs w:val="24"/>
-        </w:rPr>
-        <w:t xml:space="preserve"> into the analyses. This document will provide guidelines on how the data entry “packets” are set up and used for entry of oyster data for the Lone Cabbage Reef restoration project.  The goals of this packet system are to promote efficient data collection (data collected with specific purpose) and minimize data entry errors to provide an accurate and reliable data entry system to inform restoration actions. </w:t>
+        <w:t xml:space="preserve">The purpose of this document is to create a baseline of how data collected as part of the Lone Cabbage Reef (LCR) restoration project should be organized and managed. The recommendations of this document should be considered and included in design efforts prior to data collection. It is common to see data in formats that are not consistent, organized, and uniform. This makes data analyses difficult because the data must be extensively cleaned and standardized. Biological data has the extra disadvantage of only being interpreted by the context and units of which it is collected. If these units change, or are unknown, additional errors can be introduced into the analyses. This document will provide guidelines on how the data entry “packets” are set up and used for entry of oyster data for the Lone Cabbage Reef restoration project.  The goals of this packet system are to promote efficient data collection (data collected with specific purpose) and minimize data entry errors to provide an accurate and reliable data entry system to inform restoration actions. </w:t>
       </w:r>
     </w:p>
     <w:p>
@@ -1526,67 +1428,7 @@
           <w:sz w:val="24"/>
           <w:szCs w:val="24"/>
         </w:rPr>
-        <w:t xml:space="preserve">Creating a data packet will promote accurate and efficient data workflow from data entry to data analysis. By standardizing data entry, this will make analyses more efficient by reducing data cleaning and standardization efforts by having consistent data layouts. The methodology promotes data integrity standards to ensure data reliability and consistency. Creating a data packet also motivates a critical discussion of understanding what data will be collected prior to </w:t>
-      </w:r>
-      <w:proofErr w:type="gramStart"/>
-      <w:r>
-        <w:rPr>
-          <w:rFonts w:ascii="Arial" w:eastAsia="Times New Roman" w:hAnsi="Arial" w:cs="Arial"/>
-          <w:bCs/>
-          <w:sz w:val="24"/>
-          <w:szCs w:val="24"/>
-        </w:rPr>
-        <w:t>actually collecting</w:t>
-      </w:r>
-      <w:proofErr w:type="gramEnd"/>
-      <w:r>
-        <w:rPr>
-          <w:rFonts w:ascii="Arial" w:eastAsia="Times New Roman" w:hAnsi="Arial" w:cs="Arial"/>
-          <w:bCs/>
-          <w:sz w:val="24"/>
-          <w:szCs w:val="24"/>
-        </w:rPr>
-        <w:t xml:space="preserve"> the data and help meet project objectives.  Overall, this packet </w:t>
-      </w:r>
-      <w:proofErr w:type="gramStart"/>
-      <w:r>
-        <w:rPr>
-          <w:rFonts w:ascii="Arial" w:eastAsia="Times New Roman" w:hAnsi="Arial" w:cs="Arial"/>
-          <w:bCs/>
-          <w:sz w:val="24"/>
-          <w:szCs w:val="24"/>
-        </w:rPr>
-        <w:t>is designed</w:t>
-      </w:r>
-      <w:proofErr w:type="gramEnd"/>
-      <w:r>
-        <w:rPr>
-          <w:rFonts w:ascii="Arial" w:eastAsia="Times New Roman" w:hAnsi="Arial" w:cs="Arial"/>
-          <w:bCs/>
-          <w:sz w:val="24"/>
-          <w:szCs w:val="24"/>
-        </w:rPr>
-        <w:t xml:space="preserve"> to describe data collected as part of the oyster monitoring aspects of the Lone Cabbage Reef project. However, it is important to note these types of data packets can </w:t>
-      </w:r>
-      <w:proofErr w:type="gramStart"/>
-      <w:r>
-        <w:rPr>
-          <w:rFonts w:ascii="Arial" w:eastAsia="Times New Roman" w:hAnsi="Arial" w:cs="Arial"/>
-          <w:bCs/>
-          <w:sz w:val="24"/>
-          <w:szCs w:val="24"/>
-        </w:rPr>
-        <w:t>be applied</w:t>
-      </w:r>
-      <w:proofErr w:type="gramEnd"/>
-      <w:r>
-        <w:rPr>
-          <w:rFonts w:ascii="Arial" w:eastAsia="Times New Roman" w:hAnsi="Arial" w:cs="Arial"/>
-          <w:bCs/>
-          <w:sz w:val="24"/>
-          <w:szCs w:val="24"/>
-        </w:rPr>
-        <w:t xml:space="preserve"> to broader ecological projects.</w:t>
+        <w:t>Creating a data packet will promote accurate and efficient data workflow from data entry to data analysis. By standardizing data entry, this will make analyses more efficient by reducing data cleaning and standardization efforts by having consistent data layouts. The methodology promotes data integrity standards to ensure data reliability and consistency. Creating a data packet also motivates a critical discussion of understanding what data will be collected prior to actually collecting the data and help meet project objectives.  Overall, this packet is designed to describe data collected as part of the oyster monitoring aspects of the Lone Cabbage Reef project. However, it is important to note these types of data packets can be applied to broader ecological projects.</w:t>
       </w:r>
     </w:p>
     <w:p>
@@ -1645,67 +1487,7 @@
           <w:sz w:val="24"/>
           <w:szCs w:val="24"/>
         </w:rPr>
-        <w:t xml:space="preserve">Long format data </w:t>
-      </w:r>
-      <w:proofErr w:type="gramStart"/>
-      <w:r>
-        <w:rPr>
-          <w:rFonts w:ascii="Arial" w:eastAsia="Times New Roman" w:hAnsi="Arial" w:cs="Arial"/>
-          <w:bCs/>
-          <w:sz w:val="24"/>
-          <w:szCs w:val="24"/>
-        </w:rPr>
-        <w:t>are defined</w:t>
-      </w:r>
-      <w:proofErr w:type="gramEnd"/>
-      <w:r>
-        <w:rPr>
-          <w:rFonts w:ascii="Arial" w:eastAsia="Times New Roman" w:hAnsi="Arial" w:cs="Arial"/>
-          <w:bCs/>
-          <w:sz w:val="24"/>
-          <w:szCs w:val="24"/>
-        </w:rPr>
-        <w:t xml:space="preserve"> as a data frame with each row containing ONE observation, and with multiple columns describing the observation, such as date, time, and location. Long format data also specifies that each of the biological observations </w:t>
-      </w:r>
-      <w:proofErr w:type="gramStart"/>
-      <w:r>
-        <w:rPr>
-          <w:rFonts w:ascii="Arial" w:eastAsia="Times New Roman" w:hAnsi="Arial" w:cs="Arial"/>
-          <w:bCs/>
-          <w:sz w:val="24"/>
-          <w:szCs w:val="24"/>
-        </w:rPr>
-        <w:t>are fully defined</w:t>
-      </w:r>
-      <w:proofErr w:type="gramEnd"/>
-      <w:r>
-        <w:rPr>
-          <w:rFonts w:ascii="Arial" w:eastAsia="Times New Roman" w:hAnsi="Arial" w:cs="Arial"/>
-          <w:bCs/>
-          <w:sz w:val="24"/>
-          <w:szCs w:val="24"/>
-        </w:rPr>
-        <w:t xml:space="preserve"> within the row. This type of data structure </w:t>
-      </w:r>
-      <w:proofErr w:type="gramStart"/>
-      <w:r>
-        <w:rPr>
-          <w:rFonts w:ascii="Arial" w:eastAsia="Times New Roman" w:hAnsi="Arial" w:cs="Arial"/>
-          <w:bCs/>
-          <w:sz w:val="24"/>
-          <w:szCs w:val="24"/>
-        </w:rPr>
-        <w:t>is generally recommended</w:t>
-      </w:r>
-      <w:proofErr w:type="gramEnd"/>
-      <w:r>
-        <w:rPr>
-          <w:rFonts w:ascii="Arial" w:eastAsia="Times New Roman" w:hAnsi="Arial" w:cs="Arial"/>
-          <w:bCs/>
-          <w:sz w:val="24"/>
-          <w:szCs w:val="24"/>
-        </w:rPr>
-        <w:t xml:space="preserve"> for data entry regardless of data analyses approaches that may be considered (reference).  This is because XYZ. </w:t>
+        <w:t xml:space="preserve">Long format data are defined as a data frame with each row containing ONE observation, and with multiple columns describing the observation, such as date, time, and location. Long format data also specifies that each of the biological observations are fully defined within the row. This type of data structure is generally recommended for data entry regardless of data analyses approaches that may be considered (reference).  This is because XYZ. </w:t>
       </w:r>
     </w:p>
     <w:p>
@@ -1823,9 +1605,16 @@
           <w:sz w:val="24"/>
           <w:szCs w:val="24"/>
         </w:rPr>
-        <w:t xml:space="preserve">:  Tabs are separate virtual pages of information as a spreadsheet that </w:t>
-      </w:r>
-      <w:proofErr w:type="gramStart"/>
+        <w:t>:  Tabs are separate virtual pages of information as a spreadsheet that are nested within MS Excel to create a workbook of spreadsheets.  These individual spreadsheets are organized tabs on the bottom of the MS Excel main screen.</w:t>
+      </w:r>
+      <w:r>
+        <w:rPr>
+          <w:rFonts w:ascii="Arial" w:eastAsia="Times New Roman" w:hAnsi="Arial" w:cs="Arial"/>
+          <w:sz w:val="24"/>
+          <w:szCs w:val="24"/>
+        </w:rPr>
+        <w:t>.  Using R</w:t>
+      </w:r>
       <w:r>
         <w:rPr>
           <w:rFonts w:ascii="Arial" w:eastAsia="Times New Roman" w:hAnsi="Arial" w:cs="Arial"/>
@@ -1833,75 +1622,8 @@
           <w:sz w:val="24"/>
           <w:szCs w:val="24"/>
         </w:rPr>
-        <w:t>are nested</w:t>
-      </w:r>
-      <w:proofErr w:type="gramEnd"/>
-      <w:r>
-        <w:rPr>
-          <w:rFonts w:ascii="Arial" w:eastAsia="Times New Roman" w:hAnsi="Arial" w:cs="Arial"/>
-          <w:bCs/>
-          <w:sz w:val="24"/>
-          <w:szCs w:val="24"/>
-        </w:rPr>
-        <w:t xml:space="preserve"> within MS Excel to create a workbook of spreadsheets.  These individual spreadsheets are organized tabs on the bottom of the MS Excel main </w:t>
-      </w:r>
-      <w:proofErr w:type="gramStart"/>
-      <w:r>
-        <w:rPr>
-          <w:rFonts w:ascii="Arial" w:eastAsia="Times New Roman" w:hAnsi="Arial" w:cs="Arial"/>
-          <w:bCs/>
-          <w:sz w:val="24"/>
-          <w:szCs w:val="24"/>
-        </w:rPr>
-        <w:t>screen.</w:t>
-      </w:r>
-      <w:r>
-        <w:rPr>
-          <w:rFonts w:ascii="Arial" w:eastAsia="Times New Roman" w:hAnsi="Arial" w:cs="Arial"/>
-          <w:sz w:val="24"/>
-          <w:szCs w:val="24"/>
-        </w:rPr>
-        <w:t>.</w:t>
-      </w:r>
-      <w:proofErr w:type="gramEnd"/>
-      <w:r>
-        <w:rPr>
-          <w:rFonts w:ascii="Arial" w:eastAsia="Times New Roman" w:hAnsi="Arial" w:cs="Arial"/>
-          <w:sz w:val="24"/>
-          <w:szCs w:val="24"/>
-        </w:rPr>
-        <w:t xml:space="preserve">  Using R</w:t>
-      </w:r>
-      <w:r>
-        <w:rPr>
-          <w:rFonts w:ascii="Arial" w:eastAsia="Times New Roman" w:hAnsi="Arial" w:cs="Arial"/>
-          <w:bCs/>
-          <w:sz w:val="24"/>
-          <w:szCs w:val="24"/>
-        </w:rPr>
-        <w:t xml:space="preserve">, these can </w:t>
-      </w:r>
-      <w:proofErr w:type="gramStart"/>
-      <w:r>
-        <w:rPr>
-          <w:rFonts w:ascii="Arial" w:eastAsia="Times New Roman" w:hAnsi="Arial" w:cs="Arial"/>
-          <w:bCs/>
-          <w:sz w:val="24"/>
-          <w:szCs w:val="24"/>
-        </w:rPr>
-        <w:t>be read</w:t>
-      </w:r>
-      <w:proofErr w:type="gramEnd"/>
-      <w:r>
-        <w:rPr>
-          <w:rFonts w:ascii="Arial" w:eastAsia="Times New Roman" w:hAnsi="Arial" w:cs="Arial"/>
-          <w:bCs/>
-          <w:sz w:val="24"/>
-          <w:szCs w:val="24"/>
-        </w:rPr>
-        <w:t xml:space="preserve"> into R using the `</w:t>
-      </w:r>
-      <w:proofErr w:type="spellStart"/>
+        <w:t>, these can be read into R using the `</w:t>
+      </w:r>
       <w:r>
         <w:rPr>
           <w:rFonts w:ascii="Arial" w:eastAsia="Times New Roman" w:hAnsi="Arial" w:cs="Arial"/>
@@ -1913,7 +1635,6 @@
         </w:rPr>
         <w:t>read_excel</w:t>
       </w:r>
-      <w:proofErr w:type="spellEnd"/>
       <w:r>
         <w:rPr>
           <w:rFonts w:ascii="Arial" w:eastAsia="Times New Roman" w:hAnsi="Arial" w:cs="Arial"/>
@@ -1923,7 +1644,6 @@
         </w:rPr>
         <w:t>` or `</w:t>
       </w:r>
-      <w:proofErr w:type="spellStart"/>
       <w:r>
         <w:rPr>
           <w:rFonts w:ascii="Arial" w:eastAsia="Times New Roman" w:hAnsi="Arial" w:cs="Arial"/>
@@ -1935,7 +1655,6 @@
         </w:rPr>
         <w:t>readxl</w:t>
       </w:r>
-      <w:proofErr w:type="spellEnd"/>
       <w:r>
         <w:rPr>
           <w:rFonts w:ascii="Arial" w:eastAsia="Times New Roman" w:hAnsi="Arial" w:cs="Arial"/>
@@ -2003,87 +1722,7 @@
           <w:sz w:val="24"/>
           <w:szCs w:val="24"/>
         </w:rPr>
-        <w:t xml:space="preserve">Column guidelines include (1) Headers should be all lowercase, with no spaces, and words separated by an underscore “_” (e.g., date, </w:t>
-      </w:r>
-      <w:proofErr w:type="spellStart"/>
-      <w:r>
-        <w:rPr>
-          <w:rFonts w:ascii="Arial" w:eastAsia="Times New Roman" w:hAnsi="Arial" w:cs="Arial"/>
-          <w:bCs/>
-          <w:sz w:val="24"/>
-          <w:szCs w:val="24"/>
-        </w:rPr>
-        <w:t>total_length</w:t>
-      </w:r>
-      <w:proofErr w:type="spellEnd"/>
-      <w:r>
-        <w:rPr>
-          <w:rFonts w:ascii="Arial" w:eastAsia="Times New Roman" w:hAnsi="Arial" w:cs="Arial"/>
-          <w:bCs/>
-          <w:sz w:val="24"/>
-          <w:szCs w:val="24"/>
-        </w:rPr>
-        <w:t xml:space="preserve">, </w:t>
-      </w:r>
-      <w:proofErr w:type="spellStart"/>
-      <w:r>
-        <w:rPr>
-          <w:rFonts w:ascii="Arial" w:eastAsia="Times New Roman" w:hAnsi="Arial" w:cs="Arial"/>
-          <w:bCs/>
-          <w:sz w:val="24"/>
-          <w:szCs w:val="24"/>
-        </w:rPr>
-        <w:t>fork_length</w:t>
-      </w:r>
-      <w:proofErr w:type="spellEnd"/>
-      <w:r>
-        <w:rPr>
-          <w:rFonts w:ascii="Arial" w:eastAsia="Times New Roman" w:hAnsi="Arial" w:cs="Arial"/>
-          <w:bCs/>
-          <w:sz w:val="24"/>
-          <w:szCs w:val="24"/>
-        </w:rPr>
-        <w:t xml:space="preserve">, </w:t>
-      </w:r>
-      <w:proofErr w:type="spellStart"/>
-      <w:r>
-        <w:rPr>
-          <w:rFonts w:ascii="Arial" w:eastAsia="Times New Roman" w:hAnsi="Arial" w:cs="Arial"/>
-          <w:bCs/>
-          <w:sz w:val="24"/>
-          <w:szCs w:val="24"/>
-        </w:rPr>
-        <w:t>dry_weight</w:t>
-      </w:r>
-      <w:proofErr w:type="spellEnd"/>
-      <w:r>
-        <w:rPr>
-          <w:rFonts w:ascii="Arial" w:eastAsia="Times New Roman" w:hAnsi="Arial" w:cs="Arial"/>
-          <w:bCs/>
-          <w:sz w:val="24"/>
-          <w:szCs w:val="24"/>
-        </w:rPr>
-        <w:t xml:space="preserve">, season). (2) Columns </w:t>
-      </w:r>
-      <w:proofErr w:type="gramStart"/>
-      <w:r>
-        <w:rPr>
-          <w:rFonts w:ascii="Arial" w:eastAsia="Times New Roman" w:hAnsi="Arial" w:cs="Arial"/>
-          <w:bCs/>
-          <w:sz w:val="24"/>
-          <w:szCs w:val="24"/>
-        </w:rPr>
-        <w:t>are required</w:t>
-      </w:r>
-      <w:proofErr w:type="gramEnd"/>
-      <w:r>
-        <w:rPr>
-          <w:rFonts w:ascii="Arial" w:eastAsia="Times New Roman" w:hAnsi="Arial" w:cs="Arial"/>
-          <w:bCs/>
-          <w:sz w:val="24"/>
-          <w:szCs w:val="24"/>
-        </w:rPr>
-        <w:t xml:space="preserve"> to have a predetermined data type such as date, time, numerical, character</w:t>
+        <w:t>Column guidelines include (1) Headers should be all lowercase, with no spaces, and words separated by an underscore “_” (e.g., date, total_length, fork_length, dry_weight, season). (2) Columns are required to have a predetermined data type such as date, time, numerical, character</w:t>
       </w:r>
     </w:p>
     <w:p>
@@ -2272,67 +1911,7 @@
           <w:sz w:val="24"/>
           <w:szCs w:val="24"/>
         </w:rPr>
-        <w:t xml:space="preserve">Project expectations define essential data elements including where data have </w:t>
-      </w:r>
-      <w:proofErr w:type="gramStart"/>
-      <w:r>
-        <w:rPr>
-          <w:rFonts w:ascii="Arial" w:eastAsia="Times New Roman" w:hAnsi="Arial" w:cs="Arial"/>
-          <w:bCs/>
-          <w:sz w:val="24"/>
-          <w:szCs w:val="24"/>
-        </w:rPr>
-        <w:t>been collected</w:t>
-      </w:r>
-      <w:proofErr w:type="gramEnd"/>
-      <w:r>
-        <w:rPr>
-          <w:rFonts w:ascii="Arial" w:eastAsia="Times New Roman" w:hAnsi="Arial" w:cs="Arial"/>
-          <w:bCs/>
-          <w:sz w:val="24"/>
-          <w:szCs w:val="24"/>
-        </w:rPr>
-        <w:t xml:space="preserve"> and who has entered these data. Data collected for the LCR project will </w:t>
-      </w:r>
-      <w:proofErr w:type="gramStart"/>
-      <w:r>
-        <w:rPr>
-          <w:rFonts w:ascii="Arial" w:eastAsia="Times New Roman" w:hAnsi="Arial" w:cs="Arial"/>
-          <w:bCs/>
-          <w:sz w:val="24"/>
-          <w:szCs w:val="24"/>
-        </w:rPr>
-        <w:t>be used</w:t>
-      </w:r>
-      <w:proofErr w:type="gramEnd"/>
-      <w:r>
-        <w:rPr>
-          <w:rFonts w:ascii="Arial" w:eastAsia="Times New Roman" w:hAnsi="Arial" w:cs="Arial"/>
-          <w:bCs/>
-          <w:sz w:val="24"/>
-          <w:szCs w:val="24"/>
-        </w:rPr>
-        <w:t xml:space="preserve"> for combined (e.g., through years, over seasons) and independent (e.g., single year, single season) analyses. Data must be structured in the same way through time so analyses can be </w:t>
-      </w:r>
-      <w:proofErr w:type="gramStart"/>
-      <w:r>
-        <w:rPr>
-          <w:rFonts w:ascii="Arial" w:eastAsia="Times New Roman" w:hAnsi="Arial" w:cs="Arial"/>
-          <w:bCs/>
-          <w:sz w:val="24"/>
-          <w:szCs w:val="24"/>
-        </w:rPr>
-        <w:t>simplified</w:t>
-      </w:r>
-      <w:proofErr w:type="gramEnd"/>
-      <w:r>
-        <w:rPr>
-          <w:rFonts w:ascii="Arial" w:eastAsia="Times New Roman" w:hAnsi="Arial" w:cs="Arial"/>
-          <w:bCs/>
-          <w:sz w:val="24"/>
-          <w:szCs w:val="24"/>
-        </w:rPr>
-        <w:t xml:space="preserve"> and data will not have to be standardized each year separately.  This also reduces risks of errors being introduced through the data standardization process and promotes best reproducibility practices  (</w:t>
+        <w:t>Project expectations define essential data elements including where data have been collected and who has entered these data. Data collected for the LCR project will be used for combined (e.g., through years, over seasons) and independent (e.g., single year, single season) analyses. Data must be structured in the same way through time so analyses can be simplified and data will not have to be standardized each year separately.  This also reduces risks of errors being introduced through the data standardization process and promotes best reproducibility practices  (</w:t>
       </w:r>
       <w:hyperlink r:id="rId9" w:history="1">
         <w:r>
@@ -2423,25 +2002,7 @@
           <w:sz w:val="24"/>
           <w:szCs w:val="24"/>
         </w:rPr>
-        <w:t xml:space="preserve"> project standards include a double entry system entering field data in a spreadsheet for storage and access for analyses. This double data entry system requires entering biological data twice in separate sheets/tabs, by different users, to ensure data integrity. Once the data </w:t>
-      </w:r>
-      <w:proofErr w:type="gramStart"/>
-      <w:r>
-        <w:rPr>
-          <w:rFonts w:ascii="Arial" w:eastAsia="Times New Roman" w:hAnsi="Arial" w:cs="Arial"/>
-          <w:sz w:val="24"/>
-          <w:szCs w:val="24"/>
-        </w:rPr>
-        <w:t>is entered</w:t>
-      </w:r>
-      <w:proofErr w:type="gramEnd"/>
-      <w:r>
-        <w:rPr>
-          <w:rFonts w:ascii="Arial" w:eastAsia="Times New Roman" w:hAnsi="Arial" w:cs="Arial"/>
-          <w:sz w:val="24"/>
-          <w:szCs w:val="24"/>
-        </w:rPr>
-        <w:t xml:space="preserve"> by the two users, these entries are compared to each other, differences reconciled, and the final data approved by a third party. This is standard practice in many data collection efforts and follows USGS guidelines (reference).</w:t>
+        <w:t xml:space="preserve"> project standards include a double entry system entering field data in a spreadsheet for storage and access for analyses. This double data entry system requires entering biological data twice in separate sheets/tabs, by different users, to ensure data integrity. Once the data is entered by the two users, these entries are compared to each other, differences reconciled, and the final data approved by a third party. This is standard practice in many data collection efforts and follows USGS guidelines (reference).</w:t>
       </w:r>
     </w:p>
     <w:p>
@@ -2477,7 +2038,6 @@
         </w:rPr>
         <w:t xml:space="preserve">Packet requirements listed below </w:t>
       </w:r>
-      <w:proofErr w:type="gramStart"/>
       <w:r>
         <w:rPr>
           <w:rFonts w:ascii="Arial" w:eastAsia="Times New Roman" w:hAnsi="Arial" w:cs="Arial"/>
@@ -2492,52 +2052,7 @@
           <w:sz w:val="24"/>
           <w:szCs w:val="24"/>
         </w:rPr>
-        <w:t>required</w:t>
-      </w:r>
-      <w:proofErr w:type="gramEnd"/>
-      <w:r>
-        <w:rPr>
-          <w:rFonts w:ascii="Arial" w:eastAsia="Times New Roman" w:hAnsi="Arial" w:cs="Arial"/>
-          <w:sz w:val="24"/>
-          <w:szCs w:val="24"/>
-        </w:rPr>
-        <w:t xml:space="preserve"> for all data entry. All the sheets/tabs that create the MS Excel workbook </w:t>
-      </w:r>
-      <w:proofErr w:type="gramStart"/>
-      <w:r>
-        <w:rPr>
-          <w:rFonts w:ascii="Arial" w:eastAsia="Times New Roman" w:hAnsi="Arial" w:cs="Arial"/>
-          <w:sz w:val="24"/>
-          <w:szCs w:val="24"/>
-        </w:rPr>
-        <w:t>are needed</w:t>
-      </w:r>
-      <w:proofErr w:type="gramEnd"/>
-      <w:r>
-        <w:rPr>
-          <w:rFonts w:ascii="Arial" w:eastAsia="Times New Roman" w:hAnsi="Arial" w:cs="Arial"/>
-          <w:sz w:val="24"/>
-          <w:szCs w:val="24"/>
-        </w:rPr>
-        <w:t xml:space="preserve"> for the packet to successfully standardize and check data. Additional sheets can </w:t>
-      </w:r>
-      <w:proofErr w:type="gramStart"/>
-      <w:r>
-        <w:rPr>
-          <w:rFonts w:ascii="Arial" w:eastAsia="Times New Roman" w:hAnsi="Arial" w:cs="Arial"/>
-          <w:sz w:val="24"/>
-          <w:szCs w:val="24"/>
-        </w:rPr>
-        <w:t>be created</w:t>
-      </w:r>
-      <w:proofErr w:type="gramEnd"/>
-      <w:r>
-        <w:rPr>
-          <w:rFonts w:ascii="Arial" w:eastAsia="Times New Roman" w:hAnsi="Arial" w:cs="Arial"/>
-          <w:sz w:val="24"/>
-          <w:szCs w:val="24"/>
-        </w:rPr>
-        <w:t xml:space="preserve"> in the packet, but the packet must have a minimum of these required sheets (sheets/tabs should be labeled with what is in the parentheses next to each title): </w:t>
+        <w:t xml:space="preserve">required for all data entry. All the sheets/tabs that create the MS Excel workbook are needed for the packet to successfully standardize and check data. Additional sheets can be created in the packet, but the packet must have a minimum of these required sheets (sheets/tabs should be labeled with what is in the parentheses next to each title): </w:t>
       </w:r>
     </w:p>
     <w:p>
@@ -2574,7 +2089,6 @@
         <w:softHyphen/>
         <w:t>– Physical Field Datasheet (</w:t>
       </w:r>
-      <w:proofErr w:type="spellStart"/>
       <w:r>
         <w:rPr>
           <w:rFonts w:eastAsia="Times New Roman"/>
@@ -2583,7 +2097,6 @@
         </w:rPr>
         <w:t>field_datasheet</w:t>
       </w:r>
-      <w:proofErr w:type="spellEnd"/>
       <w:r>
         <w:rPr>
           <w:rFonts w:eastAsia="Times New Roman"/>
@@ -2607,43 +2120,7 @@
           <w:sz w:val="24"/>
           <w:szCs w:val="24"/>
         </w:rPr>
-        <w:t xml:space="preserve">This is a copy of the datasheet that </w:t>
-      </w:r>
-      <w:proofErr w:type="gramStart"/>
-      <w:r>
-        <w:rPr>
-          <w:rFonts w:ascii="Arial" w:eastAsia="Times New Roman" w:hAnsi="Arial" w:cs="Arial"/>
-          <w:sz w:val="24"/>
-          <w:szCs w:val="24"/>
-        </w:rPr>
-        <w:t>is printed</w:t>
-      </w:r>
-      <w:proofErr w:type="gramEnd"/>
-      <w:r>
-        <w:rPr>
-          <w:rFonts w:ascii="Arial" w:eastAsia="Times New Roman" w:hAnsi="Arial" w:cs="Arial"/>
-          <w:sz w:val="24"/>
-          <w:szCs w:val="24"/>
-        </w:rPr>
-        <w:t xml:space="preserve"> onto rite-in-the-rain paper and used in the field for data collection. By including this datasheet as part of the packet, the same datasheet can </w:t>
-      </w:r>
-      <w:proofErr w:type="gramStart"/>
-      <w:r>
-        <w:rPr>
-          <w:rFonts w:ascii="Arial" w:eastAsia="Times New Roman" w:hAnsi="Arial" w:cs="Arial"/>
-          <w:sz w:val="24"/>
-          <w:szCs w:val="24"/>
-        </w:rPr>
-        <w:t>be used</w:t>
-      </w:r>
-      <w:proofErr w:type="gramEnd"/>
-      <w:r>
-        <w:rPr>
-          <w:rFonts w:ascii="Arial" w:eastAsia="Times New Roman" w:hAnsi="Arial" w:cs="Arial"/>
-          <w:sz w:val="24"/>
-          <w:szCs w:val="24"/>
-        </w:rPr>
-        <w:t xml:space="preserve"> for each sampling effort and will never be lost. The field datasheet includes all parameters needed for the data collection. Examples of data collected, and data standards are:</w:t>
+        <w:t>This is a copy of the datasheet that is printed onto rite-in-the-rain paper and used in the field for data collection. By including this datasheet as part of the packet, the same datasheet can be used for each sampling effort and will never be lost. The field datasheet includes all parameters needed for the data collection. Examples of data collected, and data standards are:</w:t>
       </w:r>
     </w:p>
     <w:p>
@@ -2747,25 +2224,7 @@
           <w:sz w:val="24"/>
           <w:szCs w:val="24"/>
         </w:rPr>
-        <w:t xml:space="preserve"> a coordinate type </w:t>
-      </w:r>
-      <w:proofErr w:type="gramStart"/>
-      <w:r>
-        <w:rPr>
-          <w:rFonts w:ascii="Arial" w:eastAsia="Times New Roman" w:hAnsi="Arial" w:cs="Arial"/>
-          <w:sz w:val="24"/>
-          <w:szCs w:val="24"/>
-        </w:rPr>
-        <w:t>is easily read</w:t>
-      </w:r>
-      <w:proofErr w:type="gramEnd"/>
-      <w:r>
-        <w:rPr>
-          <w:rFonts w:ascii="Arial" w:eastAsia="Times New Roman" w:hAnsi="Arial" w:cs="Arial"/>
-          <w:sz w:val="24"/>
-          <w:szCs w:val="24"/>
-        </w:rPr>
-        <w:t xml:space="preserve"> into programs such as ArcMap, R, and QGIS.  The GPS units used in the field are pre-set to record in decimal degrees.</w:t>
+        <w:t xml:space="preserve"> a coordinate type is easily read into programs such as ArcMap, R, and QGIS.  The GPS units used in the field are pre-set to record in decimal degrees.</w:t>
       </w:r>
     </w:p>
     <w:p>
@@ -3128,7 +2587,6 @@
                 <w:szCs w:val="24"/>
               </w:rPr>
             </w:pPr>
-            <w:proofErr w:type="spellStart"/>
             <w:r>
               <w:rPr>
                 <w:rFonts w:ascii="Arial" w:eastAsia="Times New Roman" w:hAnsi="Arial" w:cs="Arial"/>
@@ -3140,7 +2598,6 @@
               </w:rPr>
               <w:t>obs</w:t>
             </w:r>
-            <w:proofErr w:type="spellEnd"/>
           </w:p>
         </w:tc>
         <w:tc>
@@ -3325,7 +2782,6 @@
                 <w:szCs w:val="24"/>
               </w:rPr>
             </w:pPr>
-            <w:proofErr w:type="spellStart"/>
             <w:r>
               <w:rPr>
                 <w:rFonts w:ascii="Arial" w:eastAsia="Times New Roman" w:hAnsi="Arial" w:cs="Arial"/>
@@ -3337,7 +2793,6 @@
               </w:rPr>
               <w:t>start_time</w:t>
             </w:r>
-            <w:proofErr w:type="spellEnd"/>
           </w:p>
         </w:tc>
         <w:tc>
@@ -3366,7 +2821,6 @@
                 <w:szCs w:val="24"/>
               </w:rPr>
             </w:pPr>
-            <w:proofErr w:type="spellStart"/>
             <w:r>
               <w:rPr>
                 <w:rFonts w:ascii="Arial" w:eastAsia="Times New Roman" w:hAnsi="Arial" w:cs="Arial"/>
@@ -3378,7 +2832,6 @@
               </w:rPr>
               <w:t>end_time</w:t>
             </w:r>
-            <w:proofErr w:type="spellEnd"/>
           </w:p>
         </w:tc>
         <w:tc>
@@ -3557,7 +3010,6 @@
         </w:rPr>
         <w:t xml:space="preserve"> data validation parameters that </w:t>
       </w:r>
-      <w:proofErr w:type="gramStart"/>
       <w:r>
         <w:rPr>
           <w:rFonts w:ascii="Arial" w:eastAsia="Times New Roman" w:hAnsi="Arial" w:cs="Arial"/>
@@ -3565,9 +3017,8 @@
           <w:sz w:val="24"/>
           <w:szCs w:val="24"/>
         </w:rPr>
-        <w:t>are linked</w:t>
-      </w:r>
-      <w:proofErr w:type="gramEnd"/>
+        <w:t>are linked to the data validation pick list</w:t>
+      </w:r>
       <w:r>
         <w:rPr>
           <w:rFonts w:ascii="Arial" w:eastAsia="Times New Roman" w:hAnsi="Arial" w:cs="Arial"/>
@@ -3575,7 +3026,7 @@
           <w:sz w:val="24"/>
           <w:szCs w:val="24"/>
         </w:rPr>
-        <w:t xml:space="preserve"> to the data validation pick list</w:t>
+        <w:t xml:space="preserve"> (sheet/tab 6)</w:t>
       </w:r>
       <w:r>
         <w:rPr>
@@ -3584,7 +3035,7 @@
           <w:sz w:val="24"/>
           <w:szCs w:val="24"/>
         </w:rPr>
-        <w:t xml:space="preserve"> (sheet/tab 6)</w:t>
+        <w:t xml:space="preserve">.  These data validation links </w:t>
       </w:r>
       <w:r>
         <w:rPr>
@@ -3593,7 +3044,7 @@
           <w:sz w:val="24"/>
           <w:szCs w:val="24"/>
         </w:rPr>
-        <w:t xml:space="preserve">.  These data validation links </w:t>
+        <w:t>to t</w:t>
       </w:r>
       <w:r>
         <w:rPr>
@@ -3602,36 +3053,7 @@
           <w:sz w:val="24"/>
           <w:szCs w:val="24"/>
         </w:rPr>
-        <w:t>to t</w:t>
-      </w:r>
-      <w:r>
-        <w:rPr>
-          <w:rFonts w:ascii="Arial" w:eastAsia="Times New Roman" w:hAnsi="Arial" w:cs="Arial"/>
-          <w:bCs/>
-          <w:sz w:val="24"/>
-          <w:szCs w:val="24"/>
-        </w:rPr>
-        <w:t xml:space="preserve">he picklist impose rules on data entry to minimize data entry errors in </w:t>
-      </w:r>
-      <w:proofErr w:type="gramStart"/>
-      <w:r>
-        <w:rPr>
-          <w:rFonts w:ascii="Arial" w:eastAsia="Times New Roman" w:hAnsi="Arial" w:cs="Arial"/>
-          <w:bCs/>
-          <w:sz w:val="24"/>
-          <w:szCs w:val="24"/>
-        </w:rPr>
-        <w:t>various ways</w:t>
-      </w:r>
-      <w:proofErr w:type="gramEnd"/>
-      <w:r>
-        <w:rPr>
-          <w:rFonts w:ascii="Arial" w:eastAsia="Times New Roman" w:hAnsi="Arial" w:cs="Arial"/>
-          <w:bCs/>
-          <w:sz w:val="24"/>
-          <w:szCs w:val="24"/>
-        </w:rPr>
-        <w:t>.  These include the use of dropdown menus that require the user to select names (such as site locations) from a predefined list or implements rules that keep entries from being made that are above or below defined values (such as oyster size).</w:t>
+        <w:t>he picklist impose rules on data entry to minimize data entry errors in various ways.  These include the use of dropdown menus that require the user to select names (such as site locations) from a predefined list or implements rules that keep entries from being made that are above or below defined values (such as oyster size).</w:t>
       </w:r>
     </w:p>
     <w:p>
@@ -3664,27 +3086,7 @@
           <w:sz w:val="24"/>
           <w:szCs w:val="24"/>
         </w:rPr>
-        <w:t xml:space="preserve">nits </w:t>
-      </w:r>
-      <w:proofErr w:type="gramStart"/>
-      <w:r>
-        <w:rPr>
-          <w:rFonts w:ascii="Arial" w:eastAsia="Times New Roman" w:hAnsi="Arial" w:cs="Arial"/>
-          <w:bCs/>
-          <w:sz w:val="24"/>
-          <w:szCs w:val="24"/>
-        </w:rPr>
-        <w:t>are not needed</w:t>
-      </w:r>
-      <w:proofErr w:type="gramEnd"/>
-      <w:r>
-        <w:rPr>
-          <w:rFonts w:ascii="Arial" w:eastAsia="Times New Roman" w:hAnsi="Arial" w:cs="Arial"/>
-          <w:bCs/>
-          <w:sz w:val="24"/>
-          <w:szCs w:val="24"/>
-        </w:rPr>
-        <w:t xml:space="preserve"> in the column names; units</w:t>
+        <w:t>nits are not needed in the column names; units</w:t>
       </w:r>
       <w:r>
         <w:rPr>
@@ -3831,25 +3233,7 @@
           <w:sz w:val="24"/>
           <w:szCs w:val="24"/>
         </w:rPr>
-        <w:t xml:space="preserve"> the exact same columns in the same order as the first data entry sheet. Sheet/Tab 2 and sheet/tab 3 will look and be </w:t>
-      </w:r>
-      <w:proofErr w:type="gramStart"/>
-      <w:r>
-        <w:rPr>
-          <w:rFonts w:ascii="Arial" w:eastAsia="Times New Roman" w:hAnsi="Arial" w:cs="Arial"/>
-          <w:sz w:val="24"/>
-          <w:szCs w:val="24"/>
-        </w:rPr>
-        <w:t>exactly the same</w:t>
-      </w:r>
-      <w:proofErr w:type="gramEnd"/>
-      <w:r>
-        <w:rPr>
-          <w:rFonts w:ascii="Arial" w:eastAsia="Times New Roman" w:hAnsi="Arial" w:cs="Arial"/>
-          <w:sz w:val="24"/>
-          <w:szCs w:val="24"/>
-        </w:rPr>
-        <w:t>.</w:t>
+        <w:t xml:space="preserve"> the exact same columns in the same order as the first data entry sheet. Sheet/Tab 2 and sheet/tab 3 will look and be exactly the same.</w:t>
       </w:r>
     </w:p>
     <w:p>
@@ -3880,25 +3264,7 @@
           <w:sz w:val="24"/>
           <w:szCs w:val="24"/>
         </w:rPr>
-        <w:t xml:space="preserve">heet/tab 3 format should be </w:t>
-      </w:r>
-      <w:proofErr w:type="gramStart"/>
-      <w:r>
-        <w:rPr>
-          <w:rFonts w:ascii="Arial" w:hAnsi="Arial" w:cs="Arial"/>
-          <w:sz w:val="24"/>
-          <w:szCs w:val="24"/>
-        </w:rPr>
-        <w:t>exactly the same</w:t>
-      </w:r>
-      <w:proofErr w:type="gramEnd"/>
-      <w:r>
-        <w:rPr>
-          <w:rFonts w:ascii="Arial" w:hAnsi="Arial" w:cs="Arial"/>
-          <w:sz w:val="24"/>
-          <w:szCs w:val="24"/>
-        </w:rPr>
-        <w:t xml:space="preserve"> as sheet/tab 2 (columns need to be in the same order with same names)</w:t>
+        <w:t>heet/tab 3 format should be exactly the same as sheet/tab 2 (columns need to be in the same order with same names)</w:t>
       </w:r>
     </w:p>
     <w:p>
@@ -3966,27 +3332,7 @@
           <w:sz w:val="24"/>
           <w:szCs w:val="24"/>
         </w:rPr>
-        <w:t xml:space="preserve">f the data </w:t>
-      </w:r>
-      <w:proofErr w:type="gramStart"/>
-      <w:r>
-        <w:rPr>
-          <w:rFonts w:ascii="Arial" w:hAnsi="Arial" w:cs="Arial"/>
-          <w:bCs/>
-          <w:sz w:val="24"/>
-          <w:szCs w:val="24"/>
-        </w:rPr>
-        <w:t>are not entered</w:t>
-      </w:r>
-      <w:proofErr w:type="gramEnd"/>
-      <w:r>
-        <w:rPr>
-          <w:rFonts w:ascii="Arial" w:hAnsi="Arial" w:cs="Arial"/>
-          <w:bCs/>
-          <w:sz w:val="24"/>
-          <w:szCs w:val="24"/>
-        </w:rPr>
-        <w:t xml:space="preserve"> in the same way, sheet/tab 4 will return an error message identifying the cells between sheets 2 and 3 that do not match  </w:t>
+        <w:t xml:space="preserve">f the data are not entered in the same way, sheet/tab 4 will return an error message identifying the cells between sheets 2 and 3 that do not match  </w:t>
       </w:r>
     </w:p>
     <w:p>
@@ -4020,27 +3366,7 @@
           <w:sz w:val="24"/>
           <w:szCs w:val="24"/>
         </w:rPr>
-        <w:t xml:space="preserve">he cells must then </w:t>
-      </w:r>
-      <w:proofErr w:type="gramStart"/>
-      <w:r>
-        <w:rPr>
-          <w:rFonts w:ascii="Arial" w:hAnsi="Arial" w:cs="Arial"/>
-          <w:bCs/>
-          <w:sz w:val="24"/>
-          <w:szCs w:val="24"/>
-        </w:rPr>
-        <w:t>be manually reconciled</w:t>
-      </w:r>
-      <w:proofErr w:type="gramEnd"/>
-      <w:r>
-        <w:rPr>
-          <w:rFonts w:ascii="Arial" w:hAnsi="Arial" w:cs="Arial"/>
-          <w:bCs/>
-          <w:sz w:val="24"/>
-          <w:szCs w:val="24"/>
-        </w:rPr>
-        <w:t>.</w:t>
+        <w:t>he cells must then be manually reconciled.</w:t>
       </w:r>
     </w:p>
     <w:p>
@@ -4458,7 +3784,6 @@
         </w:rPr>
         <w:t>Sheet/Tab 4 – Data Validation (</w:t>
       </w:r>
-      <w:proofErr w:type="spellStart"/>
       <w:r>
         <w:rPr>
           <w:rFonts w:eastAsia="Times New Roman"/>
@@ -4467,7 +3792,6 @@
         </w:rPr>
         <w:t>raw_data_check</w:t>
       </w:r>
-      <w:proofErr w:type="spellEnd"/>
       <w:r>
         <w:rPr>
           <w:rFonts w:eastAsia="Times New Roman"/>
@@ -4705,25 +4029,7 @@
           <w:sz w:val="24"/>
           <w:szCs w:val="24"/>
         </w:rPr>
-        <w:t xml:space="preserve">s new data </w:t>
-      </w:r>
-      <w:proofErr w:type="gramStart"/>
-      <w:r>
-        <w:rPr>
-          <w:rFonts w:ascii="Arial" w:eastAsia="Times New Roman" w:hAnsi="Arial" w:cs="Arial"/>
-          <w:sz w:val="24"/>
-          <w:szCs w:val="24"/>
-        </w:rPr>
-        <w:t>are entered</w:t>
-      </w:r>
-      <w:proofErr w:type="gramEnd"/>
-      <w:r>
-        <w:rPr>
-          <w:rFonts w:ascii="Arial" w:eastAsia="Times New Roman" w:hAnsi="Arial" w:cs="Arial"/>
-          <w:sz w:val="24"/>
-          <w:szCs w:val="24"/>
-        </w:rPr>
-        <w:t xml:space="preserve"> on sheets/tabs 2 and 3 the “checking” equation above needs to be expanded to ensure all entries on sheets/tabs 2 and 3 are checked</w:t>
+        <w:t>s new data are entered on sheets/tabs 2 and 3 the “checking” equation above needs to be expanded to ensure all entries on sheets/tabs 2 and 3 are checked</w:t>
       </w:r>
     </w:p>
     <w:p>
@@ -4786,45 +4092,8 @@
           <w:sz w:val="24"/>
           <w:szCs w:val="24"/>
         </w:rPr>
-        <w:t xml:space="preserve">ata validation “checks” will need to </w:t>
-      </w:r>
-      <w:proofErr w:type="gramStart"/>
-      <w:r>
-        <w:rPr>
-          <w:rFonts w:ascii="Arial" w:eastAsia="Times New Roman" w:hAnsi="Arial" w:cs="Arial"/>
-          <w:sz w:val="24"/>
-          <w:szCs w:val="24"/>
-        </w:rPr>
-        <w:t>be reconciled</w:t>
-      </w:r>
-      <w:proofErr w:type="gramEnd"/>
-      <w:r>
-        <w:rPr>
-          <w:rFonts w:ascii="Arial" w:eastAsia="Times New Roman" w:hAnsi="Arial" w:cs="Arial"/>
-          <w:sz w:val="24"/>
-          <w:szCs w:val="24"/>
-        </w:rPr>
-        <w:t xml:space="preserve"> prior to the packet being accepted into the </w:t>
-      </w:r>
-      <w:proofErr w:type="spellStart"/>
-      <w:r>
-        <w:rPr>
-          <w:rFonts w:ascii="Arial" w:eastAsia="Times New Roman" w:hAnsi="Arial" w:cs="Arial"/>
-          <w:sz w:val="24"/>
-          <w:szCs w:val="24"/>
-        </w:rPr>
-        <w:t>LCRoysterproject</w:t>
-      </w:r>
-      <w:proofErr w:type="spellEnd"/>
-      <w:r>
-        <w:rPr>
-          <w:rFonts w:ascii="Arial" w:eastAsia="Times New Roman" w:hAnsi="Arial" w:cs="Arial"/>
-          <w:sz w:val="24"/>
-          <w:szCs w:val="24"/>
-        </w:rPr>
-        <w:t xml:space="preserve"> `</w:t>
-      </w:r>
-      <w:proofErr w:type="spellStart"/>
+        <w:t>ata validation “checks” will need to be reconciled prior to the packet being accepted into the LCRoysterproject `</w:t>
+      </w:r>
       <w:r>
         <w:rPr>
           <w:rFonts w:ascii="Arial" w:eastAsia="Times New Roman" w:hAnsi="Arial" w:cs="Arial"/>
@@ -4835,7 +4104,6 @@
         </w:rPr>
         <w:t>master_data</w:t>
       </w:r>
-      <w:proofErr w:type="spellEnd"/>
       <w:r>
         <w:rPr>
           <w:rFonts w:ascii="Arial" w:eastAsia="Times New Roman" w:hAnsi="Arial" w:cs="Arial"/>
@@ -5505,25 +4773,7 @@
           <w:sz w:val="24"/>
           <w:szCs w:val="24"/>
         </w:rPr>
-        <w:t xml:space="preserve">dditional information, such as GPS coordinates, can also </w:t>
-      </w:r>
-      <w:proofErr w:type="gramStart"/>
-      <w:r>
-        <w:rPr>
-          <w:rFonts w:ascii="Arial" w:eastAsia="Times New Roman" w:hAnsi="Arial" w:cs="Arial"/>
-          <w:sz w:val="24"/>
-          <w:szCs w:val="24"/>
-        </w:rPr>
-        <w:t>be added</w:t>
-      </w:r>
-      <w:proofErr w:type="gramEnd"/>
-      <w:r>
-        <w:rPr>
-          <w:rFonts w:ascii="Arial" w:eastAsia="Times New Roman" w:hAnsi="Arial" w:cs="Arial"/>
-          <w:sz w:val="24"/>
-          <w:szCs w:val="24"/>
-        </w:rPr>
-        <w:t xml:space="preserve"> for each sampling </w:t>
+        <w:t xml:space="preserve">dditional information, such as GPS coordinates, can also be added for each sampling </w:t>
       </w:r>
       <w:commentRangeStart w:id="14"/>
       <w:r>
@@ -5862,7 +5112,6 @@
         <w:lastRenderedPageBreak/>
         <w:t>Sheet/Tab 6 – Pick List used in Data Validation (</w:t>
       </w:r>
-      <w:proofErr w:type="spellStart"/>
       <w:r>
         <w:rPr>
           <w:rFonts w:eastAsia="Times New Roman"/>
@@ -5871,7 +5120,6 @@
         </w:rPr>
         <w:t>pick_list</w:t>
       </w:r>
-      <w:proofErr w:type="spellEnd"/>
       <w:r>
         <w:rPr>
           <w:rFonts w:eastAsia="Times New Roman"/>
@@ -5903,18 +5151,8 @@
           <w:sz w:val="24"/>
           <w:szCs w:val="24"/>
         </w:rPr>
-        <w:t xml:space="preserve"> 2 and 3. Data validation ensures that individual cells will only have specific options that can </w:t>
-      </w:r>
-      <w:proofErr w:type="gramStart"/>
-      <w:r>
-        <w:rPr>
-          <w:rFonts w:ascii="Arial" w:eastAsia="Times New Roman" w:hAnsi="Arial" w:cs="Arial"/>
-          <w:sz w:val="24"/>
-          <w:szCs w:val="24"/>
-        </w:rPr>
-        <w:t>be selected</w:t>
-      </w:r>
-      <w:proofErr w:type="gramEnd"/>
+        <w:t xml:space="preserve"> 2 and 3. Data validation ensures that individual cells will only have specific options that can be selected</w:t>
+      </w:r>
       <w:r>
         <w:rPr>
           <w:rFonts w:ascii="Arial" w:eastAsia="Times New Roman" w:hAnsi="Arial" w:cs="Arial"/>
@@ -5929,25 +5167,7 @@
           <w:sz w:val="24"/>
           <w:szCs w:val="24"/>
         </w:rPr>
-        <w:t xml:space="preserve">list options per column. When the user clicks on a cell in sheets/tabs 2 and 3, they will </w:t>
-      </w:r>
-      <w:proofErr w:type="gramStart"/>
-      <w:r>
-        <w:rPr>
-          <w:rFonts w:ascii="Arial" w:eastAsia="Times New Roman" w:hAnsi="Arial" w:cs="Arial"/>
-          <w:sz w:val="24"/>
-          <w:szCs w:val="24"/>
-        </w:rPr>
-        <w:t>be prompted</w:t>
-      </w:r>
-      <w:proofErr w:type="gramEnd"/>
-      <w:r>
-        <w:rPr>
-          <w:rFonts w:ascii="Arial" w:eastAsia="Times New Roman" w:hAnsi="Arial" w:cs="Arial"/>
-          <w:sz w:val="24"/>
-          <w:szCs w:val="24"/>
-        </w:rPr>
-        <w:t xml:space="preserve"> to select one of the variables mentioned in this pick list sheet. A range (i.e., minimum and maximum values) can also be set on individual columns. </w:t>
+        <w:t xml:space="preserve">list options per column. When the user clicks on a cell in sheets/tabs 2 and 3, they will be prompted to select one of the variables mentioned in this pick list sheet. A range (i.e., minimum and maximum values) can also be set on individual columns. </w:t>
       </w:r>
     </w:p>
     <w:p>
@@ -6001,25 +5221,7 @@
           <w:sz w:val="24"/>
           <w:szCs w:val="24"/>
         </w:rPr>
-        <w:t xml:space="preserve">each column needs to have listed all of the possible variables that can be selected by the user (e.g., month only has the options 1–12 because there are only 12 months in a year, and without this data validation it could be possible for the user to enter 13).  For sites, as new sites </w:t>
-      </w:r>
-      <w:proofErr w:type="gramStart"/>
-      <w:r>
-        <w:rPr>
-          <w:rFonts w:ascii="Arial" w:eastAsia="Times New Roman" w:hAnsi="Arial" w:cs="Arial"/>
-          <w:sz w:val="24"/>
-          <w:szCs w:val="24"/>
-        </w:rPr>
-        <w:t>are added</w:t>
-      </w:r>
-      <w:proofErr w:type="gramEnd"/>
-      <w:r>
-        <w:rPr>
-          <w:rFonts w:ascii="Arial" w:eastAsia="Times New Roman" w:hAnsi="Arial" w:cs="Arial"/>
-          <w:sz w:val="24"/>
-          <w:szCs w:val="24"/>
-        </w:rPr>
-        <w:t xml:space="preserve"> then this list will have to be updated.</w:t>
+        <w:t>each column needs to have listed all of the possible variables that can be selected by the user (e.g., month only has the options 1–12 because there are only 12 months in a year, and without this data validation it could be possible for the user to enter 13).  For sites, as new sites are added then this list will have to be updated.</w:t>
       </w:r>
     </w:p>
     <w:p>
@@ -6042,25 +5244,7 @@
           <w:sz w:val="24"/>
           <w:szCs w:val="24"/>
         </w:rPr>
-        <w:t xml:space="preserve">having a pick list with data validation steps, will ensure that no selection outside of the allowed possibilities can </w:t>
-      </w:r>
-      <w:proofErr w:type="gramStart"/>
-      <w:r>
-        <w:rPr>
-          <w:rFonts w:ascii="Arial" w:eastAsia="Times New Roman" w:hAnsi="Arial" w:cs="Arial"/>
-          <w:sz w:val="24"/>
-          <w:szCs w:val="24"/>
-        </w:rPr>
-        <w:t>be entered</w:t>
-      </w:r>
-      <w:proofErr w:type="gramEnd"/>
-      <w:r>
-        <w:rPr>
-          <w:rFonts w:ascii="Arial" w:eastAsia="Times New Roman" w:hAnsi="Arial" w:cs="Arial"/>
-          <w:sz w:val="24"/>
-          <w:szCs w:val="24"/>
-        </w:rPr>
-        <w:t xml:space="preserve"> by the user</w:t>
+        <w:t>having a pick list with data validation steps, will ensure that no selection outside of the allowed possibilities can be entered by the user</w:t>
       </w:r>
     </w:p>
     <w:p>
@@ -6577,25 +5761,7 @@
           <w:sz w:val="24"/>
           <w:szCs w:val="24"/>
         </w:rPr>
-        <w:t xml:space="preserve"> and units explained. All columns in sheets/tabs 2 and 3 need to </w:t>
-      </w:r>
-      <w:proofErr w:type="gramStart"/>
-      <w:r>
-        <w:rPr>
-          <w:rFonts w:ascii="Arial" w:eastAsia="Times New Roman" w:hAnsi="Arial" w:cs="Arial"/>
-          <w:sz w:val="24"/>
-          <w:szCs w:val="24"/>
-        </w:rPr>
-        <w:t>be represented</w:t>
-      </w:r>
-      <w:proofErr w:type="gramEnd"/>
-      <w:r>
-        <w:rPr>
-          <w:rFonts w:ascii="Arial" w:eastAsia="Times New Roman" w:hAnsi="Arial" w:cs="Arial"/>
-          <w:sz w:val="24"/>
-          <w:szCs w:val="24"/>
-        </w:rPr>
-        <w:t xml:space="preserve"> in the metadata worksheet. </w:t>
+        <w:t xml:space="preserve"> and units explained. All columns in sheets/tabs 2 and 3 need to be represented in the metadata worksheet. </w:t>
       </w:r>
       <w:r>
         <w:rPr>
@@ -6611,25 +5777,7 @@
           <w:sz w:val="24"/>
           <w:szCs w:val="24"/>
         </w:rPr>
-        <w:t xml:space="preserve"> must include all information that describes the column data (i.e., list what each column header means and how those data </w:t>
-      </w:r>
-      <w:proofErr w:type="gramStart"/>
-      <w:r>
-        <w:rPr>
-          <w:rFonts w:ascii="Arial" w:eastAsia="Times New Roman" w:hAnsi="Arial" w:cs="Arial"/>
-          <w:sz w:val="24"/>
-          <w:szCs w:val="24"/>
-        </w:rPr>
-        <w:t>were collected</w:t>
-      </w:r>
-      <w:proofErr w:type="gramEnd"/>
-      <w:r>
-        <w:rPr>
-          <w:rFonts w:ascii="Arial" w:eastAsia="Times New Roman" w:hAnsi="Arial" w:cs="Arial"/>
-          <w:sz w:val="24"/>
-          <w:szCs w:val="24"/>
-        </w:rPr>
-        <w:t xml:space="preserve">). </w:t>
+        <w:t xml:space="preserve"> must include all information that describes the column data (i.e., list what each column header means and how those data were collected). </w:t>
       </w:r>
       <w:r>
         <w:rPr>
@@ -7119,7 +6267,6 @@
           <w:szCs w:val="24"/>
         </w:rPr>
       </w:pPr>
-      <w:proofErr w:type="spellStart"/>
       <w:r>
         <w:rPr>
           <w:rFonts w:ascii="Arial" w:eastAsia="Times New Roman" w:hAnsi="Arial" w:cs="Arial"/>
@@ -7129,7 +6276,6 @@
         </w:rPr>
         <w:t>obs</w:t>
       </w:r>
-      <w:proofErr w:type="spellEnd"/>
       <w:r>
         <w:rPr>
           <w:rFonts w:ascii="Arial" w:eastAsia="Times New Roman" w:hAnsi="Arial" w:cs="Arial"/>
@@ -7334,7 +6480,6 @@
           <w:szCs w:val="24"/>
         </w:rPr>
       </w:pPr>
-      <w:proofErr w:type="spellStart"/>
       <w:r>
         <w:rPr>
           <w:rFonts w:ascii="Arial" w:eastAsia="Times New Roman" w:hAnsi="Arial" w:cs="Arial"/>
@@ -7342,17 +6487,7 @@
           <w:sz w:val="24"/>
           <w:szCs w:val="24"/>
         </w:rPr>
-        <w:t>start_time</w:t>
-      </w:r>
-      <w:proofErr w:type="spellEnd"/>
-      <w:r>
-        <w:rPr>
-          <w:rFonts w:ascii="Arial" w:eastAsia="Times New Roman" w:hAnsi="Arial" w:cs="Arial"/>
-          <w:b/>
-          <w:sz w:val="24"/>
-          <w:szCs w:val="24"/>
-        </w:rPr>
-        <w:t xml:space="preserve"> </w:t>
+        <w:t xml:space="preserve">start_time </w:t>
       </w:r>
       <w:r>
         <w:rPr>
@@ -7379,7 +6514,6 @@
           <w:szCs w:val="24"/>
         </w:rPr>
       </w:pPr>
-      <w:proofErr w:type="spellStart"/>
       <w:r>
         <w:rPr>
           <w:rFonts w:ascii="Arial" w:eastAsia="Times New Roman" w:hAnsi="Arial" w:cs="Arial"/>
@@ -7389,7 +6523,6 @@
         </w:rPr>
         <w:t>end_time</w:t>
       </w:r>
-      <w:proofErr w:type="spellEnd"/>
       <w:r>
         <w:rPr>
           <w:rFonts w:ascii="Arial" w:eastAsia="Times New Roman" w:hAnsi="Arial" w:cs="Arial"/>
@@ -7431,27 +6564,7 @@
           <w:sz w:val="24"/>
           <w:szCs w:val="24"/>
         </w:rPr>
-        <w:t xml:space="preserve"> – whether the bar </w:t>
-      </w:r>
-      <w:proofErr w:type="gramStart"/>
-      <w:r>
-        <w:rPr>
-          <w:rFonts w:ascii="Arial" w:eastAsia="Times New Roman" w:hAnsi="Arial" w:cs="Arial"/>
-          <w:bCs/>
-          <w:sz w:val="24"/>
-          <w:szCs w:val="24"/>
-        </w:rPr>
-        <w:t>was built</w:t>
-      </w:r>
-      <w:proofErr w:type="gramEnd"/>
-      <w:r>
-        <w:rPr>
-          <w:rFonts w:ascii="Arial" w:eastAsia="Times New Roman" w:hAnsi="Arial" w:cs="Arial"/>
-          <w:bCs/>
-          <w:sz w:val="24"/>
-          <w:szCs w:val="24"/>
-        </w:rPr>
-        <w:t xml:space="preserve"> with rocks or wild</w:t>
+        <w:t xml:space="preserve"> – whether the bar was built with rocks or wild</w:t>
       </w:r>
     </w:p>
     <w:p>
@@ -7669,19 +6782,8 @@
           <w:sz w:val="24"/>
           <w:szCs w:val="24"/>
         </w:rPr>
-        <w:t xml:space="preserve">CR – </w:t>
-      </w:r>
-      <w:proofErr w:type="spellStart"/>
-      <w:r>
-        <w:rPr>
-          <w:rFonts w:ascii="Arial" w:eastAsia="Times New Roman" w:hAnsi="Arial" w:cs="Arial"/>
-          <w:bCs/>
-          <w:sz w:val="24"/>
-          <w:szCs w:val="24"/>
-        </w:rPr>
-        <w:t>Corrigans</w:t>
-      </w:r>
-      <w:proofErr w:type="spellEnd"/>
+        <w:t>CR – Corrigans</w:t>
+      </w:r>
     </w:p>
     <w:p>
       <w:pPr>
@@ -9809,27 +8911,7 @@
           <w:sz w:val="24"/>
           <w:szCs w:val="24"/>
         </w:rPr>
-        <w:t xml:space="preserve">; this is by design repetitive with the locality, site, and bar columns to ensure the correct spatial names </w:t>
-      </w:r>
-      <w:proofErr w:type="gramStart"/>
-      <w:r>
-        <w:rPr>
-          <w:rFonts w:ascii="Arial" w:eastAsia="Times New Roman" w:hAnsi="Arial" w:cs="Arial"/>
-          <w:bCs/>
-          <w:sz w:val="24"/>
-          <w:szCs w:val="24"/>
-        </w:rPr>
-        <w:t>are used</w:t>
-      </w:r>
-      <w:proofErr w:type="gramEnd"/>
-      <w:r>
-        <w:rPr>
-          <w:rFonts w:ascii="Arial" w:eastAsia="Times New Roman" w:hAnsi="Arial" w:cs="Arial"/>
-          <w:bCs/>
-          <w:sz w:val="24"/>
-          <w:szCs w:val="24"/>
-        </w:rPr>
-        <w:t xml:space="preserve"> (could expand as study continues)</w:t>
+        <w:t>; this is by design repetitive with the locality, site, and bar columns to ensure the correct spatial names are used (could expand as study continues)</w:t>
       </w:r>
     </w:p>
     <w:tbl>
@@ -15748,7 +14830,6 @@
                 <w:szCs w:val="24"/>
               </w:rPr>
             </w:pPr>
-            <w:proofErr w:type="spellStart"/>
             <w:r>
               <w:rPr>
                 <w:rFonts w:ascii="Arial" w:eastAsia="Times New Roman" w:hAnsi="Arial" w:cs="Arial"/>
@@ -15758,7 +14839,6 @@
               </w:rPr>
               <w:t>cw</w:t>
             </w:r>
-            <w:proofErr w:type="spellEnd"/>
           </w:p>
         </w:tc>
       </w:tr>
@@ -15990,7 +15070,6 @@
                 <w:szCs w:val="24"/>
               </w:rPr>
             </w:pPr>
-            <w:proofErr w:type="spellStart"/>
             <w:r>
               <w:rPr>
                 <w:rFonts w:ascii="Arial" w:eastAsia="Times New Roman" w:hAnsi="Arial" w:cs="Arial"/>
@@ -16000,7 +15079,6 @@
               </w:rPr>
               <w:t>rb</w:t>
             </w:r>
-            <w:proofErr w:type="spellEnd"/>
           </w:p>
         </w:tc>
       </w:tr>
@@ -16112,7 +15190,6 @@
                 <w:szCs w:val="24"/>
               </w:rPr>
             </w:pPr>
-            <w:proofErr w:type="spellStart"/>
             <w:r>
               <w:rPr>
                 <w:rFonts w:ascii="Arial" w:eastAsia="Times New Roman" w:hAnsi="Arial" w:cs="Arial"/>
@@ -16122,7 +15199,6 @@
               </w:rPr>
               <w:t>sl</w:t>
             </w:r>
-            <w:proofErr w:type="spellEnd"/>
           </w:p>
         </w:tc>
       </w:tr>
@@ -16154,25 +15230,14 @@
                 <w:szCs w:val="24"/>
               </w:rPr>
             </w:pPr>
-            <w:proofErr w:type="spellStart"/>
-            <w:r>
-              <w:rPr>
-                <w:rFonts w:ascii="Arial" w:eastAsia="Times New Roman" w:hAnsi="Arial" w:cs="Arial"/>
-                <w:color w:val="000000"/>
-                <w:sz w:val="24"/>
-                <w:szCs w:val="24"/>
-              </w:rPr>
-              <w:t>jc</w:t>
-            </w:r>
-            <w:proofErr w:type="spellEnd"/>
-            <w:r>
-              <w:rPr>
-                <w:rFonts w:ascii="Arial" w:eastAsia="Times New Roman" w:hAnsi="Arial" w:cs="Arial"/>
-                <w:color w:val="000000"/>
-                <w:sz w:val="24"/>
-                <w:szCs w:val="24"/>
-              </w:rPr>
-              <w:t xml:space="preserve"> </w:t>
+            <w:r>
+              <w:rPr>
+                <w:rFonts w:ascii="Arial" w:eastAsia="Times New Roman" w:hAnsi="Arial" w:cs="Arial"/>
+                <w:color w:val="000000"/>
+                <w:sz w:val="24"/>
+                <w:szCs w:val="24"/>
+              </w:rPr>
+              <w:t xml:space="preserve">jc </w:t>
             </w:r>
           </w:p>
         </w:tc>
@@ -16325,7 +15390,6 @@
                 <w:szCs w:val="24"/>
               </w:rPr>
             </w:pPr>
-            <w:proofErr w:type="spellStart"/>
             <w:r>
               <w:rPr>
                 <w:rFonts w:ascii="Arial" w:eastAsia="Times New Roman" w:hAnsi="Arial" w:cs="Arial"/>
@@ -16335,7 +15399,6 @@
               </w:rPr>
               <w:t>ar</w:t>
             </w:r>
-            <w:proofErr w:type="spellEnd"/>
           </w:p>
         </w:tc>
       </w:tr>
@@ -16367,7 +15430,6 @@
                 <w:szCs w:val="24"/>
               </w:rPr>
             </w:pPr>
-            <w:proofErr w:type="spellStart"/>
             <w:r>
               <w:rPr>
                 <w:rFonts w:ascii="Arial" w:eastAsia="Times New Roman" w:hAnsi="Arial" w:cs="Arial"/>
@@ -16377,7 +15439,6 @@
               </w:rPr>
               <w:t>jb</w:t>
             </w:r>
-            <w:proofErr w:type="spellEnd"/>
           </w:p>
         </w:tc>
       </w:tr>
@@ -16569,7 +15630,6 @@
                 <w:szCs w:val="24"/>
               </w:rPr>
             </w:pPr>
-            <w:proofErr w:type="spellStart"/>
             <w:r>
               <w:rPr>
                 <w:rFonts w:ascii="Arial" w:eastAsia="Times New Roman" w:hAnsi="Arial" w:cs="Arial"/>
@@ -16579,7 +15639,6 @@
               </w:rPr>
               <w:t>pfat</w:t>
             </w:r>
-            <w:proofErr w:type="spellEnd"/>
           </w:p>
         </w:tc>
       </w:tr>
@@ -16611,7 +15670,6 @@
                 <w:szCs w:val="24"/>
               </w:rPr>
             </w:pPr>
-            <w:proofErr w:type="spellStart"/>
             <w:r>
               <w:rPr>
                 <w:rFonts w:ascii="Arial" w:eastAsia="Times New Roman" w:hAnsi="Arial" w:cs="Arial"/>
@@ -16621,7 +15679,6 @@
               </w:rPr>
               <w:t>tc</w:t>
             </w:r>
-            <w:proofErr w:type="spellEnd"/>
           </w:p>
         </w:tc>
       </w:tr>
@@ -16653,7 +15710,6 @@
                 <w:szCs w:val="24"/>
               </w:rPr>
             </w:pPr>
-            <w:proofErr w:type="spellStart"/>
             <w:r>
               <w:rPr>
                 <w:rFonts w:ascii="Arial" w:eastAsia="Times New Roman" w:hAnsi="Arial" w:cs="Arial"/>
@@ -16663,7 +15719,6 @@
               </w:rPr>
               <w:t>attc</w:t>
             </w:r>
-            <w:proofErr w:type="spellEnd"/>
           </w:p>
         </w:tc>
       </w:tr>
@@ -16695,7 +15750,6 @@
                 <w:szCs w:val="24"/>
               </w:rPr>
             </w:pPr>
-            <w:proofErr w:type="spellStart"/>
             <w:r>
               <w:rPr>
                 <w:rFonts w:ascii="Arial" w:eastAsia="Times New Roman" w:hAnsi="Arial" w:cs="Arial"/>
@@ -16705,7 +15759,6 @@
               </w:rPr>
               <w:t>jh</w:t>
             </w:r>
-            <w:proofErr w:type="spellEnd"/>
           </w:p>
         </w:tc>
       </w:tr>
@@ -16737,7 +15790,6 @@
                 <w:szCs w:val="24"/>
               </w:rPr>
             </w:pPr>
-            <w:proofErr w:type="spellStart"/>
             <w:r>
               <w:rPr>
                 <w:rFonts w:ascii="Arial" w:eastAsia="Times New Roman" w:hAnsi="Arial" w:cs="Arial"/>
@@ -16747,7 +15799,6 @@
               </w:rPr>
               <w:t>ec</w:t>
             </w:r>
-            <w:proofErr w:type="spellEnd"/>
           </w:p>
         </w:tc>
       </w:tr>
@@ -16779,7 +15830,6 @@
                 <w:szCs w:val="24"/>
               </w:rPr>
             </w:pPr>
-            <w:proofErr w:type="spellStart"/>
             <w:r>
               <w:rPr>
                 <w:rFonts w:ascii="Arial" w:eastAsia="Times New Roman" w:hAnsi="Arial" w:cs="Arial"/>
@@ -16789,7 +15839,6 @@
               </w:rPr>
               <w:t>sw</w:t>
             </w:r>
-            <w:proofErr w:type="spellEnd"/>
           </w:p>
         </w:tc>
       </w:tr>
@@ -16821,7 +15870,6 @@
                 <w:szCs w:val="24"/>
               </w:rPr>
             </w:pPr>
-            <w:proofErr w:type="spellStart"/>
             <w:r>
               <w:rPr>
                 <w:rFonts w:ascii="Arial" w:eastAsia="Times New Roman" w:hAnsi="Arial" w:cs="Arial"/>
@@ -16831,7 +15879,6 @@
               </w:rPr>
               <w:t>jv</w:t>
             </w:r>
-            <w:proofErr w:type="spellEnd"/>
           </w:p>
         </w:tc>
       </w:tr>
@@ -17603,6 +16650,11 @@
     </w:p>
     <w:p>
       <w:pPr>
+        <w:pStyle w:val="ListParagraph"/>
+        <w:numPr>
+          <w:ilvl w:val="0"/>
+          <w:numId w:val="25"/>
+        </w:numPr>
         <w:spacing w:after="240" w:line="360" w:lineRule="auto"/>
         <w:rPr>
           <w:rFonts w:ascii="Arial" w:eastAsia="Times New Roman" w:hAnsi="Arial" w:cs="Arial"/>
@@ -17611,24 +16663,49 @@
           <w:szCs w:val="24"/>
         </w:rPr>
       </w:pPr>
+      <w:r>
+        <w:rPr>
+          <w:rFonts w:ascii="Arial" w:hAnsi="Arial" w:cs="Arial"/>
+          <w:color w:val="333333"/>
+          <w:sz w:val="24"/>
+          <w:szCs w:val="24"/>
+          <w:shd w:val="clear" w:color="auto" w:fill="FFFFFF"/>
+        </w:rPr>
+        <w:t>21 - Summer 2020</w:t>
+      </w:r>
     </w:p>
     <w:p>
       <w:pPr>
+        <w:pStyle w:val="ListParagraph"/>
+        <w:numPr>
+          <w:ilvl w:val="0"/>
+          <w:numId w:val="25"/>
+        </w:numPr>
         <w:spacing w:after="240" w:line="360" w:lineRule="auto"/>
         <w:rPr>
           <w:rFonts w:ascii="Arial" w:eastAsia="Times New Roman" w:hAnsi="Arial" w:cs="Arial"/>
-          <w:b/>
-          <w:sz w:val="24"/>
-          <w:szCs w:val="24"/>
-        </w:rPr>
-      </w:pPr>
+          <w:bCs/>
+          <w:sz w:val="24"/>
+          <w:szCs w:val="24"/>
+        </w:rPr>
+      </w:pPr>
+      <w:r>
+        <w:rPr>
+          <w:rFonts w:ascii="Arial" w:hAnsi="Arial" w:cs="Arial"/>
+          <w:color w:val="333333"/>
+          <w:sz w:val="24"/>
+          <w:szCs w:val="24"/>
+          <w:shd w:val="clear" w:color="auto" w:fill="FFFFFF"/>
+        </w:rPr>
+        <w:t>22- Winter 2020-2021</w:t>
+      </w:r>
     </w:p>
     <w:p>
       <w:pPr>
         <w:spacing w:after="240" w:line="360" w:lineRule="auto"/>
         <w:rPr>
           <w:rFonts w:ascii="Arial" w:eastAsia="Times New Roman" w:hAnsi="Arial" w:cs="Arial"/>
-          <w:b/>
+          <w:bCs/>
           <w:sz w:val="24"/>
           <w:szCs w:val="24"/>
         </w:rPr>
@@ -17669,6 +16746,28 @@
     </w:p>
     <w:p>
       <w:pPr>
+        <w:spacing w:after="240" w:line="360" w:lineRule="auto"/>
+        <w:rPr>
+          <w:rFonts w:ascii="Arial" w:eastAsia="Times New Roman" w:hAnsi="Arial" w:cs="Arial"/>
+          <w:b/>
+          <w:sz w:val="24"/>
+          <w:szCs w:val="24"/>
+        </w:rPr>
+      </w:pPr>
+    </w:p>
+    <w:p>
+      <w:pPr>
+        <w:spacing w:after="240" w:line="360" w:lineRule="auto"/>
+        <w:rPr>
+          <w:rFonts w:ascii="Arial" w:eastAsia="Times New Roman" w:hAnsi="Arial" w:cs="Arial"/>
+          <w:b/>
+          <w:sz w:val="24"/>
+          <w:szCs w:val="24"/>
+        </w:rPr>
+      </w:pPr>
+    </w:p>
+    <w:p>
+      <w:pPr>
         <w:pStyle w:val="Heading1"/>
         <w:rPr>
           <w:rFonts w:eastAsia="Times New Roman"/>
@@ -17679,7 +16778,6 @@
         <w:rPr>
           <w:rFonts w:eastAsia="Times New Roman"/>
         </w:rPr>
-        <w:lastRenderedPageBreak/>
         <w:t>Data Type Guidelines Overview:</w:t>
       </w:r>
       <w:bookmarkEnd w:id="19"/>
@@ -17867,29 +16965,7 @@
           <w:sz w:val="24"/>
           <w:szCs w:val="24"/>
         </w:rPr>
-        <w:t xml:space="preserve">lowercase </w:t>
-      </w:r>
-      <w:proofErr w:type="gramStart"/>
-      <w:r>
-        <w:rPr>
-          <w:rFonts w:ascii="Arial" w:eastAsia="Times New Roman" w:hAnsi="Arial" w:cs="Arial"/>
-          <w:b/>
-          <w:bCs/>
-          <w:sz w:val="24"/>
-          <w:szCs w:val="24"/>
-        </w:rPr>
-        <w:t>is preferred</w:t>
-      </w:r>
-      <w:proofErr w:type="gramEnd"/>
-      <w:r>
-        <w:rPr>
-          <w:rFonts w:ascii="Arial" w:eastAsia="Times New Roman" w:hAnsi="Arial" w:cs="Arial"/>
-          <w:b/>
-          <w:bCs/>
-          <w:sz w:val="24"/>
-          <w:szCs w:val="24"/>
-        </w:rPr>
-        <w:t>!!</w:t>
+        <w:t>lowercase is preferred!!</w:t>
       </w:r>
     </w:p>
     <w:p>
@@ -17955,25 +17031,7 @@
           <w:sz w:val="24"/>
           <w:szCs w:val="24"/>
         </w:rPr>
-        <w:t xml:space="preserve"> – missing character values should </w:t>
-      </w:r>
-      <w:proofErr w:type="gramStart"/>
-      <w:r>
-        <w:rPr>
-          <w:rFonts w:ascii="Arial" w:eastAsia="Times New Roman" w:hAnsi="Arial" w:cs="Arial"/>
-          <w:sz w:val="24"/>
-          <w:szCs w:val="24"/>
-        </w:rPr>
-        <w:t>be entered</w:t>
-      </w:r>
-      <w:proofErr w:type="gramEnd"/>
-      <w:r>
-        <w:rPr>
-          <w:rFonts w:ascii="Arial" w:eastAsia="Times New Roman" w:hAnsi="Arial" w:cs="Arial"/>
-          <w:sz w:val="24"/>
-          <w:szCs w:val="24"/>
-        </w:rPr>
-        <w:t xml:space="preserve"> N_A</w:t>
+        <w:t xml:space="preserve"> – missing character values should be entered N_A</w:t>
       </w:r>
     </w:p>
     <w:p>
@@ -18006,25 +17064,7 @@
           <w:sz w:val="24"/>
           <w:szCs w:val="24"/>
         </w:rPr>
-        <w:t>missing numbers and characters can be all “</w:t>
-      </w:r>
-      <w:proofErr w:type="spellStart"/>
-      <w:r>
-        <w:rPr>
-          <w:rFonts w:ascii="Arial" w:eastAsia="Times New Roman" w:hAnsi="Arial" w:cs="Arial"/>
-          <w:sz w:val="24"/>
-          <w:szCs w:val="24"/>
-        </w:rPr>
-        <w:t>na</w:t>
-      </w:r>
-      <w:proofErr w:type="spellEnd"/>
-      <w:r>
-        <w:rPr>
-          <w:rFonts w:ascii="Arial" w:eastAsia="Times New Roman" w:hAnsi="Arial" w:cs="Arial"/>
-          <w:sz w:val="24"/>
-          <w:szCs w:val="24"/>
-        </w:rPr>
-        <w:t>” and removed in R easily, just keep it consistent ***</w:t>
+        <w:t>missing numbers and characters can be all “na” and removed in R easily, just keep it consistent ***</w:t>
       </w:r>
     </w:p>
     <w:p>
@@ -18042,25 +17082,7 @@
           <w:sz w:val="24"/>
           <w:szCs w:val="24"/>
         </w:rPr>
-        <w:t xml:space="preserve">All cells should </w:t>
-      </w:r>
-      <w:proofErr w:type="gramStart"/>
-      <w:r>
-        <w:rPr>
-          <w:rFonts w:ascii="Arial" w:eastAsia="Times New Roman" w:hAnsi="Arial" w:cs="Arial"/>
-          <w:sz w:val="24"/>
-          <w:szCs w:val="24"/>
-        </w:rPr>
-        <w:t>be completed</w:t>
-      </w:r>
-      <w:proofErr w:type="gramEnd"/>
-      <w:r>
-        <w:rPr>
-          <w:rFonts w:ascii="Arial" w:eastAsia="Times New Roman" w:hAnsi="Arial" w:cs="Arial"/>
-          <w:sz w:val="24"/>
-          <w:szCs w:val="24"/>
-        </w:rPr>
-        <w:t xml:space="preserve"> and filled per observation, and if some piece of information is missing, add a missing number or missing character selection in the data validation sheet/tab. </w:t>
+        <w:t xml:space="preserve">All cells should be completed and filled per observation, and if some piece of information is missing, add a missing number or missing character selection in the data validation sheet/tab. </w:t>
       </w:r>
     </w:p>
     <w:p>
@@ -18109,15 +17131,7 @@
         <w:annotationRef/>
       </w:r>
       <w:r>
-        <w:t xml:space="preserve">Is this </w:t>
-      </w:r>
-      <w:proofErr w:type="gramStart"/>
-      <w:r>
-        <w:t>actually done</w:t>
-      </w:r>
-      <w:proofErr w:type="gramEnd"/>
-      <w:r>
-        <w:t xml:space="preserve"> in UTC?</w:t>
+        <w:t>Is this actually done in UTC?</w:t>
       </w:r>
     </w:p>
   </w:comment>
@@ -18133,31 +17147,7 @@
         <w:annotationRef/>
       </w:r>
       <w:r>
-        <w:t xml:space="preserve">Is this </w:t>
-      </w:r>
-      <w:proofErr w:type="gramStart"/>
-      <w:r>
-        <w:t>actually done</w:t>
-      </w:r>
-      <w:proofErr w:type="gramEnd"/>
-      <w:r>
-        <w:t xml:space="preserve">?  Aren’t all spatial locations of sites defined elsewhere and the GPS locations included </w:t>
-      </w:r>
-      <w:proofErr w:type="gramStart"/>
-      <w:r>
-        <w:t>their</w:t>
-      </w:r>
-      <w:proofErr w:type="gramEnd"/>
-      <w:r>
-        <w:t xml:space="preserve"> as a separate table?  Is this really the master list of spatial locations?  If </w:t>
-      </w:r>
-      <w:proofErr w:type="gramStart"/>
-      <w:r>
-        <w:t>not</w:t>
-      </w:r>
-      <w:proofErr w:type="gramEnd"/>
-      <w:r>
-        <w:t xml:space="preserve"> then this sheet may be used in error – people may put data here and not where it should go.</w:t>
+        <w:t>Is this actually done?  Aren’t all spatial locations of sites defined elsewhere and the GPS locations included their as a separate table?  Is this really the master list of spatial locations?  If not then this sheet may be used in error – people may put data here and not where it should go.</w:t>
       </w:r>
     </w:p>
   </w:comment>

</xml_diff>